<commit_message>
msgs para os adms e ajustes
</commit_message>
<xml_diff>
--- a/Arquivos/Manual_Tecnico_TCC.docx
+++ b/Arquivos/Manual_Tecnico_TCC.docx
@@ -478,9 +478,23 @@
         <w:jc w:val="center"/>
         <w:rPr>
           <w:rFonts w:ascii="Arial" w:hAnsi="Arial" w:cs="Arial"/>
-          <w:sz w:val="24"/>
-        </w:rPr>
-      </w:pPr>
+          <w:b/>
+          <w:bCs/>
+          <w:sz w:val="28"/>
+          <w:szCs w:val="28"/>
+        </w:rPr>
+      </w:pPr>
+      <w:r>
+        <w:rPr>
+          <w:rFonts w:ascii="Arial" w:hAnsi="Arial" w:cs="Arial"/>
+          <w:b/>
+          <w:bCs/>
+          <w:sz w:val="28"/>
+          <w:szCs w:val="28"/>
+        </w:rPr>
+        <w:lastRenderedPageBreak/>
+        <w:t>ADRYELLY DE OLIVEIRA</w:t>
+      </w:r>
     </w:p>
     <w:p>
       <w:pPr>
@@ -488,15 +502,21 @@
         <w:jc w:val="center"/>
         <w:rPr>
           <w:rFonts w:ascii="Arial" w:hAnsi="Arial" w:cs="Arial"/>
-          <w:sz w:val="24"/>
-        </w:rPr>
-      </w:pPr>
-      <w:r>
-        <w:rPr>
-          <w:rFonts w:ascii="Arial" w:hAnsi="Arial" w:cs="Arial"/>
-          <w:sz w:val="24"/>
-        </w:rPr>
-        <w:t>ADRYELLY DE OLIVEIRA</w:t>
+          <w:b/>
+          <w:bCs/>
+          <w:sz w:val="28"/>
+          <w:szCs w:val="28"/>
+        </w:rPr>
+      </w:pPr>
+      <w:r>
+        <w:rPr>
+          <w:rFonts w:ascii="Arial" w:hAnsi="Arial" w:cs="Arial"/>
+          <w:b/>
+          <w:bCs/>
+          <w:sz w:val="28"/>
+          <w:szCs w:val="28"/>
+        </w:rPr>
+        <w:t>GABRIEL PINHEIRO CHAGAS FERNANDES</w:t>
       </w:r>
     </w:p>
     <w:p>
@@ -505,22 +525,21 @@
         <w:jc w:val="center"/>
         <w:rPr>
           <w:rFonts w:ascii="Arial" w:hAnsi="Arial" w:cs="Arial"/>
-          <w:sz w:val="24"/>
-        </w:rPr>
-      </w:pPr>
-      <w:r>
-        <w:rPr>
-          <w:rFonts w:ascii="Arial" w:hAnsi="Arial" w:cs="Arial"/>
-          <w:sz w:val="24"/>
-        </w:rPr>
-        <w:t>G</w:t>
-      </w:r>
-      <w:r>
-        <w:rPr>
-          <w:rFonts w:ascii="Arial" w:hAnsi="Arial" w:cs="Arial"/>
-          <w:sz w:val="24"/>
-        </w:rPr>
-        <w:t>ABRIEL PINHEIRO CHAGAS FERNANDES</w:t>
+          <w:b/>
+          <w:bCs/>
+          <w:sz w:val="28"/>
+          <w:szCs w:val="28"/>
+        </w:rPr>
+      </w:pPr>
+      <w:r>
+        <w:rPr>
+          <w:rFonts w:ascii="Arial" w:hAnsi="Arial" w:cs="Arial"/>
+          <w:b/>
+          <w:bCs/>
+          <w:sz w:val="28"/>
+          <w:szCs w:val="28"/>
+        </w:rPr>
+        <w:t>ISABELA DE OLIVEIRA GUESSI</w:t>
       </w:r>
     </w:p>
     <w:p>
@@ -529,15 +548,21 @@
         <w:jc w:val="center"/>
         <w:rPr>
           <w:rFonts w:ascii="Arial" w:hAnsi="Arial" w:cs="Arial"/>
-          <w:sz w:val="24"/>
-        </w:rPr>
-      </w:pPr>
-      <w:r>
-        <w:rPr>
-          <w:rFonts w:ascii="Arial" w:hAnsi="Arial" w:cs="Arial"/>
-          <w:sz w:val="24"/>
-        </w:rPr>
-        <w:t>ISABELA DE OLIVEIRA GUESSI</w:t>
+          <w:b/>
+          <w:bCs/>
+          <w:sz w:val="28"/>
+          <w:szCs w:val="28"/>
+        </w:rPr>
+      </w:pPr>
+      <w:r>
+        <w:rPr>
+          <w:rFonts w:ascii="Arial" w:hAnsi="Arial" w:cs="Arial"/>
+          <w:b/>
+          <w:bCs/>
+          <w:sz w:val="28"/>
+          <w:szCs w:val="28"/>
+        </w:rPr>
+        <w:t>PABLO HENRIQUE NOGUEIRA</w:t>
       </w:r>
     </w:p>
     <w:p>
@@ -549,13 +574,6 @@
           <w:sz w:val="24"/>
         </w:rPr>
       </w:pPr>
-      <w:r>
-        <w:rPr>
-          <w:rFonts w:ascii="Arial" w:hAnsi="Arial" w:cs="Arial"/>
-          <w:sz w:val="24"/>
-        </w:rPr>
-        <w:t>PABLO HENRIQUE NOGUEIRA</w:t>
-      </w:r>
     </w:p>
     <w:p>
       <w:pPr>
@@ -613,9 +631,62 @@
         <w:jc w:val="center"/>
         <w:rPr>
           <w:rFonts w:ascii="Arial" w:hAnsi="Arial" w:cs="Arial"/>
-          <w:sz w:val="24"/>
-        </w:rPr>
-      </w:pPr>
+          <w:b/>
+          <w:bCs/>
+          <w:sz w:val="28"/>
+          <w:szCs w:val="28"/>
+        </w:rPr>
+      </w:pPr>
+      <w:r>
+        <w:rPr>
+          <w:rFonts w:ascii="Arial" w:hAnsi="Arial" w:cs="Arial"/>
+          <w:b/>
+          <w:bCs/>
+          <w:sz w:val="28"/>
+          <w:szCs w:val="28"/>
+        </w:rPr>
+        <w:t>PATAS</w:t>
+      </w:r>
+      <w:r>
+        <w:rPr>
+          <w:rFonts w:ascii="Arial" w:hAnsi="Arial" w:cs="Arial"/>
+          <w:b/>
+          <w:bCs/>
+          <w:sz w:val="28"/>
+          <w:szCs w:val="28"/>
+        </w:rPr>
+        <w:t xml:space="preserve"> </w:t>
+      </w:r>
+      <w:r>
+        <w:rPr>
+          <w:rFonts w:ascii="Arial" w:hAnsi="Arial" w:cs="Arial"/>
+          <w:b/>
+          <w:bCs/>
+          <w:sz w:val="28"/>
+          <w:szCs w:val="28"/>
+        </w:rPr>
+        <w:t>&amp;</w:t>
+      </w:r>
+      <w:r>
+        <w:rPr>
+          <w:rFonts w:ascii="Arial" w:hAnsi="Arial" w:cs="Arial"/>
+          <w:b/>
+          <w:bCs/>
+          <w:sz w:val="28"/>
+          <w:szCs w:val="28"/>
+        </w:rPr>
+        <w:t xml:space="preserve"> </w:t>
+      </w:r>
+      <w:r>
+        <w:rPr>
+          <w:rFonts w:ascii="Arial" w:hAnsi="Arial" w:cs="Arial"/>
+          <w:b/>
+          <w:bCs/>
+          <w:sz w:val="28"/>
+          <w:szCs w:val="28"/>
+        </w:rPr>
+        <w:t>AMIGOS</w:t>
+      </w:r>
     </w:p>
     <w:p>
       <w:pPr>
@@ -626,51 +697,6 @@
           <w:sz w:val="24"/>
         </w:rPr>
       </w:pPr>
-      <w:r>
-        <w:rPr>
-          <w:rFonts w:ascii="Arial" w:hAnsi="Arial" w:cs="Arial"/>
-          <w:sz w:val="24"/>
-        </w:rPr>
-        <w:t>PATAS</w:t>
-      </w:r>
-      <w:r>
-        <w:rPr>
-          <w:rFonts w:ascii="Arial" w:hAnsi="Arial" w:cs="Arial"/>
-          <w:sz w:val="24"/>
-        </w:rPr>
-        <w:t xml:space="preserve"> </w:t>
-      </w:r>
-      <w:r>
-        <w:rPr>
-          <w:rFonts w:ascii="Arial" w:hAnsi="Arial" w:cs="Arial"/>
-          <w:sz w:val="24"/>
-        </w:rPr>
-        <w:t>&amp;</w:t>
-      </w:r>
-      <w:r>
-        <w:rPr>
-          <w:rFonts w:ascii="Arial" w:hAnsi="Arial" w:cs="Arial"/>
-          <w:sz w:val="24"/>
-        </w:rPr>
-        <w:t xml:space="preserve"> </w:t>
-      </w:r>
-      <w:r>
-        <w:rPr>
-          <w:rFonts w:ascii="Arial" w:hAnsi="Arial" w:cs="Arial"/>
-          <w:sz w:val="24"/>
-        </w:rPr>
-        <w:t>AMIGOS</w:t>
-      </w:r>
-    </w:p>
-    <w:p>
-      <w:pPr>
-        <w:spacing w:line="360" w:lineRule="auto"/>
-        <w:jc w:val="center"/>
-        <w:rPr>
-          <w:rFonts w:ascii="Arial" w:hAnsi="Arial" w:cs="Arial"/>
-          <w:sz w:val="24"/>
-        </w:rPr>
-      </w:pPr>
     </w:p>
     <w:p>
       <w:pPr>
@@ -697,27 +723,23 @@
         <w:jc w:val="right"/>
         <w:rPr>
           <w:rFonts w:ascii="Arial" w:hAnsi="Arial" w:cs="Arial"/>
-          <w:sz w:val="24"/>
-        </w:rPr>
-      </w:pPr>
-      <w:r>
-        <w:rPr>
-          <w:rFonts w:ascii="Arial" w:hAnsi="Arial" w:cs="Arial"/>
-          <w:sz w:val="24"/>
+        </w:rPr>
+      </w:pPr>
+      <w:r>
+        <w:rPr>
+          <w:rFonts w:ascii="Arial" w:hAnsi="Arial" w:cs="Arial"/>
         </w:rPr>
         <w:t>Trabalho de Conclusão de Curs</w:t>
       </w:r>
       <w:r>
         <w:rPr>
           <w:rFonts w:ascii="Arial" w:hAnsi="Arial" w:cs="Arial"/>
-          <w:sz w:val="24"/>
         </w:rPr>
         <w:t>o</w:t>
       </w:r>
       <w:r>
         <w:rPr>
           <w:rFonts w:ascii="Arial" w:hAnsi="Arial" w:cs="Arial"/>
-          <w:sz w:val="24"/>
         </w:rPr>
         <w:t xml:space="preserve"> apresentado</w:t>
       </w:r>
@@ -728,13 +750,11 @@
         <w:jc w:val="right"/>
         <w:rPr>
           <w:rFonts w:ascii="Arial" w:hAnsi="Arial" w:cs="Arial"/>
-          <w:sz w:val="24"/>
-        </w:rPr>
-      </w:pPr>
-      <w:r>
-        <w:rPr>
-          <w:rFonts w:ascii="Arial" w:hAnsi="Arial" w:cs="Arial"/>
-          <w:sz w:val="24"/>
+        </w:rPr>
+      </w:pPr>
+      <w:r>
+        <w:rPr>
+          <w:rFonts w:ascii="Arial" w:hAnsi="Arial" w:cs="Arial"/>
         </w:rPr>
         <w:t xml:space="preserve">à escola </w:t>
       </w:r>
@@ -742,7 +762,6 @@
       <w:r>
         <w:rPr>
           <w:rFonts w:ascii="Arial" w:hAnsi="Arial" w:cs="Arial"/>
-          <w:sz w:val="24"/>
         </w:rPr>
         <w:t>Etec</w:t>
       </w:r>
@@ -750,7 +769,6 @@
       <w:r>
         <w:rPr>
           <w:rFonts w:ascii="Arial" w:hAnsi="Arial" w:cs="Arial"/>
-          <w:sz w:val="24"/>
         </w:rPr>
         <w:t xml:space="preserve"> </w:t>
       </w:r>
@@ -758,7 +776,6 @@
       <w:r>
         <w:rPr>
           <w:rFonts w:ascii="Arial" w:hAnsi="Arial" w:cs="Arial"/>
-          <w:sz w:val="24"/>
         </w:rPr>
         <w:t>Prof</w:t>
       </w:r>
@@ -766,7 +783,6 @@
       <w:r>
         <w:rPr>
           <w:rFonts w:ascii="Arial" w:hAnsi="Arial" w:cs="Arial"/>
-          <w:sz w:val="24"/>
         </w:rPr>
         <w:t xml:space="preserve"> </w:t>
       </w:r>
@@ -774,7 +790,6 @@
       <w:r>
         <w:rPr>
           <w:rFonts w:ascii="Arial" w:hAnsi="Arial" w:cs="Arial"/>
-          <w:sz w:val="24"/>
         </w:rPr>
         <w:t>Idio</w:t>
       </w:r>
@@ -782,7 +797,6 @@
       <w:r>
         <w:rPr>
           <w:rFonts w:ascii="Arial" w:hAnsi="Arial" w:cs="Arial"/>
-          <w:sz w:val="24"/>
         </w:rPr>
         <w:t xml:space="preserve"> Zucchi, na área de</w:t>
       </w:r>
@@ -793,13 +807,11 @@
         <w:jc w:val="right"/>
         <w:rPr>
           <w:rFonts w:ascii="Arial" w:hAnsi="Arial" w:cs="Arial"/>
-          <w:sz w:val="24"/>
-        </w:rPr>
-      </w:pPr>
-      <w:r>
-        <w:rPr>
-          <w:rFonts w:ascii="Arial" w:hAnsi="Arial" w:cs="Arial"/>
-          <w:sz w:val="24"/>
+        </w:rPr>
+      </w:pPr>
+      <w:r>
+        <w:rPr>
+          <w:rFonts w:ascii="Arial" w:hAnsi="Arial" w:cs="Arial"/>
         </w:rPr>
         <w:t>concentração de Informática para a Internet, para</w:t>
       </w:r>
@@ -810,13 +822,11 @@
         <w:jc w:val="right"/>
         <w:rPr>
           <w:rFonts w:ascii="Arial" w:hAnsi="Arial" w:cs="Arial"/>
-          <w:sz w:val="24"/>
-        </w:rPr>
-      </w:pPr>
-      <w:r>
-        <w:rPr>
-          <w:rFonts w:ascii="Arial" w:hAnsi="Arial" w:cs="Arial"/>
-          <w:sz w:val="24"/>
+        </w:rPr>
+      </w:pPr>
+      <w:r>
+        <w:rPr>
+          <w:rFonts w:ascii="Arial" w:hAnsi="Arial" w:cs="Arial"/>
         </w:rPr>
         <w:t>para a conclusão do curso técnico.</w:t>
       </w:r>
@@ -852,13 +862,19 @@
         <w:jc w:val="center"/>
         <w:rPr>
           <w:rFonts w:ascii="Arial" w:hAnsi="Arial" w:cs="Arial"/>
-          <w:sz w:val="24"/>
-        </w:rPr>
-      </w:pPr>
-      <w:r>
-        <w:rPr>
-          <w:rFonts w:ascii="Arial" w:hAnsi="Arial" w:cs="Arial"/>
-          <w:sz w:val="24"/>
+          <w:b/>
+          <w:bCs/>
+          <w:sz w:val="28"/>
+          <w:szCs w:val="28"/>
+        </w:rPr>
+      </w:pPr>
+      <w:r>
+        <w:rPr>
+          <w:rFonts w:ascii="Arial" w:hAnsi="Arial" w:cs="Arial"/>
+          <w:b/>
+          <w:bCs/>
+          <w:sz w:val="28"/>
+          <w:szCs w:val="28"/>
         </w:rPr>
         <w:t xml:space="preserve">Orientador: Prof. Paulo Antônio </w:t>
       </w:r>
@@ -866,7 +882,10 @@
       <w:r>
         <w:rPr>
           <w:rFonts w:ascii="Arial" w:hAnsi="Arial" w:cs="Arial"/>
-          <w:sz w:val="24"/>
+          <w:b/>
+          <w:bCs/>
+          <w:sz w:val="28"/>
+          <w:szCs w:val="28"/>
         </w:rPr>
         <w:t>Rossino</w:t>
       </w:r>
@@ -874,7 +893,10 @@
       <w:r>
         <w:rPr>
           <w:rFonts w:ascii="Arial" w:hAnsi="Arial" w:cs="Arial"/>
-          <w:sz w:val="24"/>
+          <w:b/>
+          <w:bCs/>
+          <w:sz w:val="28"/>
+          <w:szCs w:val="28"/>
         </w:rPr>
         <w:t xml:space="preserve"> Campos</w:t>
       </w:r>
@@ -885,13 +907,19 @@
         <w:jc w:val="center"/>
         <w:rPr>
           <w:rFonts w:ascii="Arial" w:hAnsi="Arial" w:cs="Arial"/>
-          <w:sz w:val="24"/>
-        </w:rPr>
-      </w:pPr>
-      <w:r>
-        <w:rPr>
-          <w:rFonts w:ascii="Arial" w:hAnsi="Arial" w:cs="Arial"/>
-          <w:sz w:val="24"/>
+          <w:b/>
+          <w:bCs/>
+          <w:sz w:val="28"/>
+          <w:szCs w:val="28"/>
+        </w:rPr>
+      </w:pPr>
+      <w:r>
+        <w:rPr>
+          <w:rFonts w:ascii="Arial" w:hAnsi="Arial" w:cs="Arial"/>
+          <w:b/>
+          <w:bCs/>
+          <w:sz w:val="28"/>
+          <w:szCs w:val="28"/>
         </w:rPr>
         <w:t>BEBEDOURO - SP</w:t>
       </w:r>
@@ -902,13 +930,19 @@
         <w:jc w:val="center"/>
         <w:rPr>
           <w:rFonts w:ascii="Arial" w:hAnsi="Arial" w:cs="Arial"/>
-          <w:sz w:val="24"/>
-        </w:rPr>
-      </w:pPr>
-      <w:r>
-        <w:rPr>
-          <w:rFonts w:ascii="Arial" w:hAnsi="Arial" w:cs="Arial"/>
-          <w:sz w:val="24"/>
+          <w:b/>
+          <w:bCs/>
+          <w:sz w:val="28"/>
+          <w:szCs w:val="28"/>
+        </w:rPr>
+      </w:pPr>
+      <w:r>
+        <w:rPr>
+          <w:rFonts w:ascii="Arial" w:hAnsi="Arial" w:cs="Arial"/>
+          <w:b/>
+          <w:bCs/>
+          <w:sz w:val="28"/>
+          <w:szCs w:val="28"/>
         </w:rPr>
         <w:t>2023</w:t>
       </w:r>
@@ -944,8 +978,8 @@
               <w:b/>
               <w:bCs/>
               <w:color w:val="000000" w:themeColor="text1"/>
-              <w:sz w:val="40"/>
-              <w:szCs w:val="40"/>
+              <w:sz w:val="28"/>
+              <w:szCs w:val="28"/>
             </w:rPr>
           </w:pPr>
           <w:r>
@@ -954,11 +988,18 @@
               <w:b/>
               <w:bCs/>
               <w:color w:val="000000" w:themeColor="text1"/>
-              <w:sz w:val="40"/>
-              <w:szCs w:val="40"/>
+              <w:sz w:val="28"/>
+              <w:szCs w:val="28"/>
             </w:rPr>
             <w:t>Sumário</w:t>
           </w:r>
+        </w:p>
+        <w:p>
+          <w:pPr>
+            <w:rPr>
+              <w:lang w:eastAsia="pt-BR"/>
+            </w:rPr>
+          </w:pPr>
         </w:p>
         <w:p>
           <w:pPr>
@@ -967,14 +1008,15 @@
               <w:tab w:val="left" w:pos="720"/>
               <w:tab w:val="right" w:leader="dot" w:pos="9061"/>
             </w:tabs>
+            <w:spacing w:line="360" w:lineRule="auto"/>
             <w:rPr>
               <w:rFonts w:ascii="Arial" w:eastAsiaTheme="minorEastAsia" w:hAnsi="Arial" w:cs="Arial"/>
               <w:b/>
               <w:bCs/>
               <w:noProof/>
               <w:kern w:val="2"/>
-              <w:sz w:val="28"/>
-              <w:szCs w:val="28"/>
+              <w:sz w:val="24"/>
+              <w:szCs w:val="24"/>
               <w:lang w:eastAsia="pt-BR"/>
               <w14:ligatures w14:val="standardContextual"/>
             </w:rPr>
@@ -1011,8 +1053,8 @@
                 <w:b/>
                 <w:bCs/>
                 <w:noProof/>
-                <w:sz w:val="28"/>
-                <w:szCs w:val="28"/>
+                <w:sz w:val="24"/>
+                <w:szCs w:val="24"/>
               </w:rPr>
               <w:t>1.</w:t>
             </w:r>
@@ -1023,8 +1065,8 @@
                 <w:bCs/>
                 <w:noProof/>
                 <w:kern w:val="2"/>
-                <w:sz w:val="28"/>
-                <w:szCs w:val="28"/>
+                <w:sz w:val="24"/>
+                <w:szCs w:val="24"/>
                 <w:lang w:eastAsia="pt-BR"/>
                 <w14:ligatures w14:val="standardContextual"/>
               </w:rPr>
@@ -1037,8 +1079,8 @@
                 <w:b/>
                 <w:bCs/>
                 <w:noProof/>
-                <w:sz w:val="28"/>
-                <w:szCs w:val="28"/>
+                <w:sz w:val="24"/>
+                <w:szCs w:val="24"/>
               </w:rPr>
               <w:t>INTRODUÇÃO</w:t>
             </w:r>
@@ -1049,8 +1091,8 @@
                 <w:bCs/>
                 <w:noProof/>
                 <w:webHidden/>
-                <w:sz w:val="28"/>
-                <w:szCs w:val="28"/>
+                <w:sz w:val="24"/>
+                <w:szCs w:val="24"/>
               </w:rPr>
               <w:tab/>
             </w:r>
@@ -1061,8 +1103,8 @@
                 <w:bCs/>
                 <w:noProof/>
                 <w:webHidden/>
-                <w:sz w:val="28"/>
-                <w:szCs w:val="28"/>
+                <w:sz w:val="24"/>
+                <w:szCs w:val="24"/>
               </w:rPr>
               <w:fldChar w:fldCharType="begin"/>
             </w:r>
@@ -1073,8 +1115,8 @@
                 <w:bCs/>
                 <w:noProof/>
                 <w:webHidden/>
-                <w:sz w:val="28"/>
-                <w:szCs w:val="28"/>
+                <w:sz w:val="24"/>
+                <w:szCs w:val="24"/>
               </w:rPr>
               <w:instrText xml:space="preserve"> PAGEREF _Toc164183727 \h </w:instrText>
             </w:r>
@@ -1085,8 +1127,8 @@
                 <w:bCs/>
                 <w:noProof/>
                 <w:webHidden/>
-                <w:sz w:val="28"/>
-                <w:szCs w:val="28"/>
+                <w:sz w:val="24"/>
+                <w:szCs w:val="24"/>
               </w:rPr>
             </w:r>
             <w:r>
@@ -1096,8 +1138,8 @@
                 <w:bCs/>
                 <w:noProof/>
                 <w:webHidden/>
-                <w:sz w:val="28"/>
-                <w:szCs w:val="28"/>
+                <w:sz w:val="24"/>
+                <w:szCs w:val="24"/>
               </w:rPr>
               <w:fldChar w:fldCharType="separate"/>
             </w:r>
@@ -1108,8 +1150,8 @@
                 <w:bCs/>
                 <w:noProof/>
                 <w:webHidden/>
-                <w:sz w:val="28"/>
-                <w:szCs w:val="28"/>
+                <w:sz w:val="24"/>
+                <w:szCs w:val="24"/>
               </w:rPr>
               <w:t>3</w:t>
             </w:r>
@@ -1120,8 +1162,8 @@
                 <w:bCs/>
                 <w:noProof/>
                 <w:webHidden/>
-                <w:sz w:val="28"/>
-                <w:szCs w:val="28"/>
+                <w:sz w:val="24"/>
+                <w:szCs w:val="24"/>
               </w:rPr>
               <w:fldChar w:fldCharType="end"/>
             </w:r>
@@ -1134,14 +1176,15 @@
               <w:tab w:val="left" w:pos="720"/>
               <w:tab w:val="right" w:leader="dot" w:pos="9061"/>
             </w:tabs>
+            <w:spacing w:line="360" w:lineRule="auto"/>
             <w:rPr>
               <w:rFonts w:ascii="Arial" w:eastAsiaTheme="minorEastAsia" w:hAnsi="Arial" w:cs="Arial"/>
               <w:b/>
               <w:bCs/>
               <w:noProof/>
               <w:kern w:val="2"/>
-              <w:sz w:val="28"/>
-              <w:szCs w:val="28"/>
+              <w:sz w:val="24"/>
+              <w:szCs w:val="24"/>
               <w:lang w:eastAsia="pt-BR"/>
               <w14:ligatures w14:val="standardContextual"/>
             </w:rPr>
@@ -1154,8 +1197,8 @@
                 <w:b/>
                 <w:bCs/>
                 <w:noProof/>
-                <w:sz w:val="28"/>
-                <w:szCs w:val="28"/>
+                <w:sz w:val="24"/>
+                <w:szCs w:val="24"/>
               </w:rPr>
               <w:t>2.</w:t>
             </w:r>
@@ -1166,8 +1209,8 @@
                 <w:bCs/>
                 <w:noProof/>
                 <w:kern w:val="2"/>
-                <w:sz w:val="28"/>
-                <w:szCs w:val="28"/>
+                <w:sz w:val="24"/>
+                <w:szCs w:val="24"/>
                 <w:lang w:eastAsia="pt-BR"/>
                 <w14:ligatures w14:val="standardContextual"/>
               </w:rPr>
@@ -1180,8 +1223,8 @@
                 <w:b/>
                 <w:bCs/>
                 <w:noProof/>
-                <w:sz w:val="28"/>
-                <w:szCs w:val="28"/>
+                <w:sz w:val="24"/>
+                <w:szCs w:val="24"/>
               </w:rPr>
               <w:t>DADOS DE INSTALAÇÃO</w:t>
             </w:r>
@@ -1192,8 +1235,8 @@
                 <w:bCs/>
                 <w:noProof/>
                 <w:webHidden/>
-                <w:sz w:val="28"/>
-                <w:szCs w:val="28"/>
+                <w:sz w:val="24"/>
+                <w:szCs w:val="24"/>
               </w:rPr>
               <w:tab/>
             </w:r>
@@ -1204,8 +1247,8 @@
                 <w:bCs/>
                 <w:noProof/>
                 <w:webHidden/>
-                <w:sz w:val="28"/>
-                <w:szCs w:val="28"/>
+                <w:sz w:val="24"/>
+                <w:szCs w:val="24"/>
               </w:rPr>
               <w:fldChar w:fldCharType="begin"/>
             </w:r>
@@ -1216,8 +1259,8 @@
                 <w:bCs/>
                 <w:noProof/>
                 <w:webHidden/>
-                <w:sz w:val="28"/>
-                <w:szCs w:val="28"/>
+                <w:sz w:val="24"/>
+                <w:szCs w:val="24"/>
               </w:rPr>
               <w:instrText xml:space="preserve"> PAGEREF _Toc164183728 \h </w:instrText>
             </w:r>
@@ -1228,8 +1271,8 @@
                 <w:bCs/>
                 <w:noProof/>
                 <w:webHidden/>
-                <w:sz w:val="28"/>
-                <w:szCs w:val="28"/>
+                <w:sz w:val="24"/>
+                <w:szCs w:val="24"/>
               </w:rPr>
             </w:r>
             <w:r>
@@ -1239,8 +1282,8 @@
                 <w:bCs/>
                 <w:noProof/>
                 <w:webHidden/>
-                <w:sz w:val="28"/>
-                <w:szCs w:val="28"/>
+                <w:sz w:val="24"/>
+                <w:szCs w:val="24"/>
               </w:rPr>
               <w:fldChar w:fldCharType="separate"/>
             </w:r>
@@ -1251,8 +1294,8 @@
                 <w:bCs/>
                 <w:noProof/>
                 <w:webHidden/>
-                <w:sz w:val="28"/>
-                <w:szCs w:val="28"/>
+                <w:sz w:val="24"/>
+                <w:szCs w:val="24"/>
               </w:rPr>
               <w:t>4</w:t>
             </w:r>
@@ -1263,8 +1306,8 @@
                 <w:bCs/>
                 <w:noProof/>
                 <w:webHidden/>
-                <w:sz w:val="28"/>
-                <w:szCs w:val="28"/>
+                <w:sz w:val="24"/>
+                <w:szCs w:val="24"/>
               </w:rPr>
               <w:fldChar w:fldCharType="end"/>
             </w:r>
@@ -1277,14 +1320,15 @@
               <w:tab w:val="left" w:pos="720"/>
               <w:tab w:val="right" w:leader="dot" w:pos="9061"/>
             </w:tabs>
+            <w:spacing w:line="360" w:lineRule="auto"/>
             <w:rPr>
               <w:rFonts w:ascii="Arial" w:eastAsiaTheme="minorEastAsia" w:hAnsi="Arial" w:cs="Arial"/>
               <w:b/>
               <w:bCs/>
               <w:noProof/>
               <w:kern w:val="2"/>
-              <w:sz w:val="28"/>
-              <w:szCs w:val="28"/>
+              <w:sz w:val="24"/>
+              <w:szCs w:val="24"/>
               <w:lang w:eastAsia="pt-BR"/>
               <w14:ligatures w14:val="standardContextual"/>
             </w:rPr>
@@ -1297,8 +1341,8 @@
                 <w:b/>
                 <w:bCs/>
                 <w:noProof/>
-                <w:sz w:val="28"/>
-                <w:szCs w:val="28"/>
+                <w:sz w:val="24"/>
+                <w:szCs w:val="24"/>
               </w:rPr>
               <w:t>3.</w:t>
             </w:r>
@@ -1309,8 +1353,8 @@
                 <w:bCs/>
                 <w:noProof/>
                 <w:kern w:val="2"/>
-                <w:sz w:val="28"/>
-                <w:szCs w:val="28"/>
+                <w:sz w:val="24"/>
+                <w:szCs w:val="24"/>
                 <w:lang w:eastAsia="pt-BR"/>
                 <w14:ligatures w14:val="standardContextual"/>
               </w:rPr>
@@ -1323,8 +1367,8 @@
                 <w:b/>
                 <w:bCs/>
                 <w:noProof/>
-                <w:sz w:val="28"/>
-                <w:szCs w:val="28"/>
+                <w:sz w:val="24"/>
+                <w:szCs w:val="24"/>
               </w:rPr>
               <w:t>OPERAÇÃO/USO</w:t>
             </w:r>
@@ -1335,8 +1379,8 @@
                 <w:bCs/>
                 <w:noProof/>
                 <w:webHidden/>
-                <w:sz w:val="28"/>
-                <w:szCs w:val="28"/>
+                <w:sz w:val="24"/>
+                <w:szCs w:val="24"/>
               </w:rPr>
               <w:tab/>
             </w:r>
@@ -1347,8 +1391,8 @@
                 <w:bCs/>
                 <w:noProof/>
                 <w:webHidden/>
-                <w:sz w:val="28"/>
-                <w:szCs w:val="28"/>
+                <w:sz w:val="24"/>
+                <w:szCs w:val="24"/>
               </w:rPr>
               <w:fldChar w:fldCharType="begin"/>
             </w:r>
@@ -1359,8 +1403,8 @@
                 <w:bCs/>
                 <w:noProof/>
                 <w:webHidden/>
-                <w:sz w:val="28"/>
-                <w:szCs w:val="28"/>
+                <w:sz w:val="24"/>
+                <w:szCs w:val="24"/>
               </w:rPr>
               <w:instrText xml:space="preserve"> PAGEREF _Toc164183729 \h </w:instrText>
             </w:r>
@@ -1371,8 +1415,8 @@
                 <w:bCs/>
                 <w:noProof/>
                 <w:webHidden/>
-                <w:sz w:val="28"/>
-                <w:szCs w:val="28"/>
+                <w:sz w:val="24"/>
+                <w:szCs w:val="24"/>
               </w:rPr>
             </w:r>
             <w:r>
@@ -1382,8 +1426,8 @@
                 <w:bCs/>
                 <w:noProof/>
                 <w:webHidden/>
-                <w:sz w:val="28"/>
-                <w:szCs w:val="28"/>
+                <w:sz w:val="24"/>
+                <w:szCs w:val="24"/>
               </w:rPr>
               <w:fldChar w:fldCharType="separate"/>
             </w:r>
@@ -1394,8 +1438,8 @@
                 <w:bCs/>
                 <w:noProof/>
                 <w:webHidden/>
-                <w:sz w:val="28"/>
-                <w:szCs w:val="28"/>
+                <w:sz w:val="24"/>
+                <w:szCs w:val="24"/>
               </w:rPr>
               <w:t>4</w:t>
             </w:r>
@@ -1406,8 +1450,8 @@
                 <w:bCs/>
                 <w:noProof/>
                 <w:webHidden/>
-                <w:sz w:val="28"/>
-                <w:szCs w:val="28"/>
+                <w:sz w:val="24"/>
+                <w:szCs w:val="24"/>
               </w:rPr>
               <w:fldChar w:fldCharType="end"/>
             </w:r>
@@ -1420,14 +1464,15 @@
               <w:tab w:val="left" w:pos="720"/>
               <w:tab w:val="right" w:leader="dot" w:pos="9061"/>
             </w:tabs>
+            <w:spacing w:line="360" w:lineRule="auto"/>
             <w:rPr>
               <w:rFonts w:ascii="Arial" w:eastAsiaTheme="minorEastAsia" w:hAnsi="Arial" w:cs="Arial"/>
               <w:b/>
               <w:bCs/>
               <w:noProof/>
               <w:kern w:val="2"/>
-              <w:sz w:val="28"/>
-              <w:szCs w:val="28"/>
+              <w:sz w:val="24"/>
+              <w:szCs w:val="24"/>
               <w:lang w:eastAsia="pt-BR"/>
               <w14:ligatures w14:val="standardContextual"/>
             </w:rPr>
@@ -1440,8 +1485,8 @@
                 <w:b/>
                 <w:bCs/>
                 <w:noProof/>
-                <w:sz w:val="28"/>
-                <w:szCs w:val="28"/>
+                <w:sz w:val="24"/>
+                <w:szCs w:val="24"/>
               </w:rPr>
               <w:t>4.</w:t>
             </w:r>
@@ -1452,8 +1497,8 @@
                 <w:bCs/>
                 <w:noProof/>
                 <w:kern w:val="2"/>
-                <w:sz w:val="28"/>
-                <w:szCs w:val="28"/>
+                <w:sz w:val="24"/>
+                <w:szCs w:val="24"/>
                 <w:lang w:eastAsia="pt-BR"/>
                 <w14:ligatures w14:val="standardContextual"/>
               </w:rPr>
@@ -1466,8 +1511,8 @@
                 <w:b/>
                 <w:bCs/>
                 <w:noProof/>
-                <w:sz w:val="28"/>
-                <w:szCs w:val="28"/>
+                <w:sz w:val="24"/>
+                <w:szCs w:val="24"/>
               </w:rPr>
               <w:t>MANUTENÇÃO</w:t>
             </w:r>
@@ -1478,8 +1523,8 @@
                 <w:bCs/>
                 <w:noProof/>
                 <w:webHidden/>
-                <w:sz w:val="28"/>
-                <w:szCs w:val="28"/>
+                <w:sz w:val="24"/>
+                <w:szCs w:val="24"/>
               </w:rPr>
               <w:tab/>
             </w:r>
@@ -1490,8 +1535,8 @@
                 <w:bCs/>
                 <w:noProof/>
                 <w:webHidden/>
-                <w:sz w:val="28"/>
-                <w:szCs w:val="28"/>
+                <w:sz w:val="24"/>
+                <w:szCs w:val="24"/>
               </w:rPr>
               <w:fldChar w:fldCharType="begin"/>
             </w:r>
@@ -1502,8 +1547,8 @@
                 <w:bCs/>
                 <w:noProof/>
                 <w:webHidden/>
-                <w:sz w:val="28"/>
-                <w:szCs w:val="28"/>
+                <w:sz w:val="24"/>
+                <w:szCs w:val="24"/>
               </w:rPr>
               <w:instrText xml:space="preserve"> PAGEREF _Toc164183730 \h </w:instrText>
             </w:r>
@@ -1514,8 +1559,8 @@
                 <w:bCs/>
                 <w:noProof/>
                 <w:webHidden/>
-                <w:sz w:val="28"/>
-                <w:szCs w:val="28"/>
+                <w:sz w:val="24"/>
+                <w:szCs w:val="24"/>
               </w:rPr>
             </w:r>
             <w:r>
@@ -1525,8 +1570,8 @@
                 <w:bCs/>
                 <w:noProof/>
                 <w:webHidden/>
-                <w:sz w:val="28"/>
-                <w:szCs w:val="28"/>
+                <w:sz w:val="24"/>
+                <w:szCs w:val="24"/>
               </w:rPr>
               <w:fldChar w:fldCharType="separate"/>
             </w:r>
@@ -1537,8 +1582,8 @@
                 <w:bCs/>
                 <w:noProof/>
                 <w:webHidden/>
-                <w:sz w:val="28"/>
-                <w:szCs w:val="28"/>
+                <w:sz w:val="24"/>
+                <w:szCs w:val="24"/>
               </w:rPr>
               <w:t>4</w:t>
             </w:r>
@@ -1549,8 +1594,8 @@
                 <w:bCs/>
                 <w:noProof/>
                 <w:webHidden/>
-                <w:sz w:val="28"/>
-                <w:szCs w:val="28"/>
+                <w:sz w:val="24"/>
+                <w:szCs w:val="24"/>
               </w:rPr>
               <w:fldChar w:fldCharType="end"/>
             </w:r>
@@ -1563,14 +1608,15 @@
               <w:tab w:val="left" w:pos="720"/>
               <w:tab w:val="right" w:leader="dot" w:pos="9061"/>
             </w:tabs>
+            <w:spacing w:line="360" w:lineRule="auto"/>
             <w:rPr>
               <w:rFonts w:ascii="Arial" w:eastAsiaTheme="minorEastAsia" w:hAnsi="Arial" w:cs="Arial"/>
               <w:b/>
               <w:bCs/>
               <w:noProof/>
               <w:kern w:val="2"/>
-              <w:sz w:val="28"/>
-              <w:szCs w:val="28"/>
+              <w:sz w:val="24"/>
+              <w:szCs w:val="24"/>
               <w:lang w:eastAsia="pt-BR"/>
               <w14:ligatures w14:val="standardContextual"/>
             </w:rPr>
@@ -1583,8 +1629,8 @@
                 <w:b/>
                 <w:bCs/>
                 <w:noProof/>
-                <w:sz w:val="28"/>
-                <w:szCs w:val="28"/>
+                <w:sz w:val="24"/>
+                <w:szCs w:val="24"/>
               </w:rPr>
               <w:t>5.</w:t>
             </w:r>
@@ -1595,8 +1641,8 @@
                 <w:bCs/>
                 <w:noProof/>
                 <w:kern w:val="2"/>
-                <w:sz w:val="28"/>
-                <w:szCs w:val="28"/>
+                <w:sz w:val="24"/>
+                <w:szCs w:val="24"/>
                 <w:lang w:eastAsia="pt-BR"/>
                 <w14:ligatures w14:val="standardContextual"/>
               </w:rPr>
@@ -1609,8 +1655,8 @@
                 <w:b/>
                 <w:bCs/>
                 <w:noProof/>
-                <w:sz w:val="28"/>
-                <w:szCs w:val="28"/>
+                <w:sz w:val="24"/>
+                <w:szCs w:val="24"/>
               </w:rPr>
               <w:t>LISTA DE MATERIAIS</w:t>
             </w:r>
@@ -1621,8 +1667,8 @@
                 <w:bCs/>
                 <w:noProof/>
                 <w:webHidden/>
-                <w:sz w:val="28"/>
-                <w:szCs w:val="28"/>
+                <w:sz w:val="24"/>
+                <w:szCs w:val="24"/>
               </w:rPr>
               <w:tab/>
             </w:r>
@@ -1633,8 +1679,8 @@
                 <w:bCs/>
                 <w:noProof/>
                 <w:webHidden/>
-                <w:sz w:val="28"/>
-                <w:szCs w:val="28"/>
+                <w:sz w:val="24"/>
+                <w:szCs w:val="24"/>
               </w:rPr>
               <w:fldChar w:fldCharType="begin"/>
             </w:r>
@@ -1645,8 +1691,8 @@
                 <w:bCs/>
                 <w:noProof/>
                 <w:webHidden/>
-                <w:sz w:val="28"/>
-                <w:szCs w:val="28"/>
+                <w:sz w:val="24"/>
+                <w:szCs w:val="24"/>
               </w:rPr>
               <w:instrText xml:space="preserve"> PAGEREF _Toc164183731 \h </w:instrText>
             </w:r>
@@ -1657,8 +1703,8 @@
                 <w:bCs/>
                 <w:noProof/>
                 <w:webHidden/>
-                <w:sz w:val="28"/>
-                <w:szCs w:val="28"/>
+                <w:sz w:val="24"/>
+                <w:szCs w:val="24"/>
               </w:rPr>
             </w:r>
             <w:r>
@@ -1668,8 +1714,8 @@
                 <w:bCs/>
                 <w:noProof/>
                 <w:webHidden/>
-                <w:sz w:val="28"/>
-                <w:szCs w:val="28"/>
+                <w:sz w:val="24"/>
+                <w:szCs w:val="24"/>
               </w:rPr>
               <w:fldChar w:fldCharType="separate"/>
             </w:r>
@@ -1680,8 +1726,8 @@
                 <w:bCs/>
                 <w:noProof/>
                 <w:webHidden/>
-                <w:sz w:val="28"/>
-                <w:szCs w:val="28"/>
+                <w:sz w:val="24"/>
+                <w:szCs w:val="24"/>
               </w:rPr>
               <w:t>4</w:t>
             </w:r>
@@ -1692,8 +1738,8 @@
                 <w:bCs/>
                 <w:noProof/>
                 <w:webHidden/>
-                <w:sz w:val="28"/>
-                <w:szCs w:val="28"/>
+                <w:sz w:val="24"/>
+                <w:szCs w:val="24"/>
               </w:rPr>
               <w:fldChar w:fldCharType="end"/>
             </w:r>
@@ -1706,14 +1752,15 @@
               <w:tab w:val="left" w:pos="720"/>
               <w:tab w:val="right" w:leader="dot" w:pos="9061"/>
             </w:tabs>
+            <w:spacing w:line="360" w:lineRule="auto"/>
             <w:rPr>
               <w:rFonts w:ascii="Arial" w:eastAsiaTheme="minorEastAsia" w:hAnsi="Arial" w:cs="Arial"/>
               <w:b/>
               <w:bCs/>
               <w:noProof/>
               <w:kern w:val="2"/>
-              <w:sz w:val="28"/>
-              <w:szCs w:val="28"/>
+              <w:sz w:val="24"/>
+              <w:szCs w:val="24"/>
               <w:lang w:eastAsia="pt-BR"/>
               <w14:ligatures w14:val="standardContextual"/>
             </w:rPr>
@@ -1726,8 +1773,8 @@
                 <w:b/>
                 <w:bCs/>
                 <w:noProof/>
-                <w:sz w:val="28"/>
-                <w:szCs w:val="28"/>
+                <w:sz w:val="24"/>
+                <w:szCs w:val="24"/>
               </w:rPr>
               <w:t>6.</w:t>
             </w:r>
@@ -1738,8 +1785,8 @@
                 <w:bCs/>
                 <w:noProof/>
                 <w:kern w:val="2"/>
-                <w:sz w:val="28"/>
-                <w:szCs w:val="28"/>
+                <w:sz w:val="24"/>
+                <w:szCs w:val="24"/>
                 <w:lang w:eastAsia="pt-BR"/>
                 <w14:ligatures w14:val="standardContextual"/>
               </w:rPr>
@@ -1752,8 +1799,8 @@
                 <w:b/>
                 <w:bCs/>
                 <w:noProof/>
-                <w:sz w:val="28"/>
-                <w:szCs w:val="28"/>
+                <w:sz w:val="24"/>
+                <w:szCs w:val="24"/>
               </w:rPr>
               <w:t>SUPORTE</w:t>
             </w:r>
@@ -1764,8 +1811,8 @@
                 <w:bCs/>
                 <w:noProof/>
                 <w:webHidden/>
-                <w:sz w:val="28"/>
-                <w:szCs w:val="28"/>
+                <w:sz w:val="24"/>
+                <w:szCs w:val="24"/>
               </w:rPr>
               <w:tab/>
             </w:r>
@@ -1776,8 +1823,8 @@
                 <w:bCs/>
                 <w:noProof/>
                 <w:webHidden/>
-                <w:sz w:val="28"/>
-                <w:szCs w:val="28"/>
+                <w:sz w:val="24"/>
+                <w:szCs w:val="24"/>
               </w:rPr>
               <w:fldChar w:fldCharType="begin"/>
             </w:r>
@@ -1788,8 +1835,8 @@
                 <w:bCs/>
                 <w:noProof/>
                 <w:webHidden/>
-                <w:sz w:val="28"/>
-                <w:szCs w:val="28"/>
+                <w:sz w:val="24"/>
+                <w:szCs w:val="24"/>
               </w:rPr>
               <w:instrText xml:space="preserve"> PAGEREF _Toc164183732 \h </w:instrText>
             </w:r>
@@ -1800,8 +1847,8 @@
                 <w:bCs/>
                 <w:noProof/>
                 <w:webHidden/>
-                <w:sz w:val="28"/>
-                <w:szCs w:val="28"/>
+                <w:sz w:val="24"/>
+                <w:szCs w:val="24"/>
               </w:rPr>
             </w:r>
             <w:r>
@@ -1811,8 +1858,8 @@
                 <w:bCs/>
                 <w:noProof/>
                 <w:webHidden/>
-                <w:sz w:val="28"/>
-                <w:szCs w:val="28"/>
+                <w:sz w:val="24"/>
+                <w:szCs w:val="24"/>
               </w:rPr>
               <w:fldChar w:fldCharType="separate"/>
             </w:r>
@@ -1823,8 +1870,8 @@
                 <w:bCs/>
                 <w:noProof/>
                 <w:webHidden/>
-                <w:sz w:val="28"/>
-                <w:szCs w:val="28"/>
+                <w:sz w:val="24"/>
+                <w:szCs w:val="24"/>
               </w:rPr>
               <w:t>4</w:t>
             </w:r>
@@ -1835,8 +1882,8 @@
                 <w:bCs/>
                 <w:noProof/>
                 <w:webHidden/>
-                <w:sz w:val="28"/>
-                <w:szCs w:val="28"/>
+                <w:sz w:val="24"/>
+                <w:szCs w:val="24"/>
               </w:rPr>
               <w:fldChar w:fldCharType="end"/>
             </w:r>
@@ -1849,14 +1896,15 @@
               <w:tab w:val="left" w:pos="720"/>
               <w:tab w:val="right" w:leader="dot" w:pos="9061"/>
             </w:tabs>
+            <w:spacing w:line="360" w:lineRule="auto"/>
             <w:rPr>
               <w:rFonts w:ascii="Arial" w:eastAsiaTheme="minorEastAsia" w:hAnsi="Arial" w:cs="Arial"/>
               <w:b/>
               <w:bCs/>
               <w:noProof/>
               <w:kern w:val="2"/>
-              <w:sz w:val="28"/>
-              <w:szCs w:val="28"/>
+              <w:sz w:val="24"/>
+              <w:szCs w:val="24"/>
               <w:lang w:eastAsia="pt-BR"/>
               <w14:ligatures w14:val="standardContextual"/>
             </w:rPr>
@@ -1869,8 +1917,8 @@
                 <w:b/>
                 <w:bCs/>
                 <w:noProof/>
-                <w:sz w:val="28"/>
-                <w:szCs w:val="28"/>
+                <w:sz w:val="24"/>
+                <w:szCs w:val="24"/>
               </w:rPr>
               <w:t>7.</w:t>
             </w:r>
@@ -1881,8 +1929,8 @@
                 <w:bCs/>
                 <w:noProof/>
                 <w:kern w:val="2"/>
-                <w:sz w:val="28"/>
-                <w:szCs w:val="28"/>
+                <w:sz w:val="24"/>
+                <w:szCs w:val="24"/>
                 <w:lang w:eastAsia="pt-BR"/>
                 <w14:ligatures w14:val="standardContextual"/>
               </w:rPr>
@@ -1895,8 +1943,8 @@
                 <w:b/>
                 <w:bCs/>
                 <w:noProof/>
-                <w:sz w:val="28"/>
-                <w:szCs w:val="28"/>
+                <w:sz w:val="24"/>
+                <w:szCs w:val="24"/>
               </w:rPr>
               <w:t>TREINAMENTO</w:t>
             </w:r>
@@ -1907,8 +1955,8 @@
                 <w:bCs/>
                 <w:noProof/>
                 <w:webHidden/>
-                <w:sz w:val="28"/>
-                <w:szCs w:val="28"/>
+                <w:sz w:val="24"/>
+                <w:szCs w:val="24"/>
               </w:rPr>
               <w:tab/>
             </w:r>
@@ -1919,8 +1967,8 @@
                 <w:bCs/>
                 <w:noProof/>
                 <w:webHidden/>
-                <w:sz w:val="28"/>
-                <w:szCs w:val="28"/>
+                <w:sz w:val="24"/>
+                <w:szCs w:val="24"/>
               </w:rPr>
               <w:fldChar w:fldCharType="begin"/>
             </w:r>
@@ -1931,8 +1979,8 @@
                 <w:bCs/>
                 <w:noProof/>
                 <w:webHidden/>
-                <w:sz w:val="28"/>
-                <w:szCs w:val="28"/>
+                <w:sz w:val="24"/>
+                <w:szCs w:val="24"/>
               </w:rPr>
               <w:instrText xml:space="preserve"> PAGEREF _Toc164183733 \h </w:instrText>
             </w:r>
@@ -1943,8 +1991,8 @@
                 <w:bCs/>
                 <w:noProof/>
                 <w:webHidden/>
-                <w:sz w:val="28"/>
-                <w:szCs w:val="28"/>
+                <w:sz w:val="24"/>
+                <w:szCs w:val="24"/>
               </w:rPr>
             </w:r>
             <w:r>
@@ -1954,8 +2002,8 @@
                 <w:bCs/>
                 <w:noProof/>
                 <w:webHidden/>
-                <w:sz w:val="28"/>
-                <w:szCs w:val="28"/>
+                <w:sz w:val="24"/>
+                <w:szCs w:val="24"/>
               </w:rPr>
               <w:fldChar w:fldCharType="separate"/>
             </w:r>
@@ -1966,8 +2014,8 @@
                 <w:bCs/>
                 <w:noProof/>
                 <w:webHidden/>
-                <w:sz w:val="28"/>
-                <w:szCs w:val="28"/>
+                <w:sz w:val="24"/>
+                <w:szCs w:val="24"/>
               </w:rPr>
               <w:t>4</w:t>
             </w:r>
@@ -1978,8 +2026,8 @@
                 <w:bCs/>
                 <w:noProof/>
                 <w:webHidden/>
-                <w:sz w:val="28"/>
-                <w:szCs w:val="28"/>
+                <w:sz w:val="24"/>
+                <w:szCs w:val="24"/>
               </w:rPr>
               <w:fldChar w:fldCharType="end"/>
             </w:r>
@@ -1992,6 +2040,7 @@
               <w:tab w:val="left" w:pos="720"/>
               <w:tab w:val="right" w:leader="dot" w:pos="9061"/>
             </w:tabs>
+            <w:spacing w:line="360" w:lineRule="auto"/>
             <w:rPr>
               <w:rFonts w:ascii="Arial" w:eastAsiaTheme="minorEastAsia" w:hAnsi="Arial" w:cs="Arial"/>
               <w:b/>
@@ -2012,8 +2061,8 @@
                 <w:b/>
                 <w:bCs/>
                 <w:noProof/>
-                <w:sz w:val="28"/>
-                <w:szCs w:val="28"/>
+                <w:sz w:val="24"/>
+                <w:szCs w:val="24"/>
               </w:rPr>
               <w:t>8.</w:t>
             </w:r>
@@ -2024,8 +2073,8 @@
                 <w:bCs/>
                 <w:noProof/>
                 <w:kern w:val="2"/>
-                <w:sz w:val="28"/>
-                <w:szCs w:val="28"/>
+                <w:sz w:val="24"/>
+                <w:szCs w:val="24"/>
                 <w:lang w:eastAsia="pt-BR"/>
                 <w14:ligatures w14:val="standardContextual"/>
               </w:rPr>
@@ -2038,8 +2087,8 @@
                 <w:b/>
                 <w:bCs/>
                 <w:noProof/>
-                <w:sz w:val="28"/>
-                <w:szCs w:val="28"/>
+                <w:sz w:val="24"/>
+                <w:szCs w:val="24"/>
               </w:rPr>
               <w:t>CONSIDERAÇÕES FINAIS</w:t>
             </w:r>
@@ -2050,8 +2099,8 @@
                 <w:bCs/>
                 <w:noProof/>
                 <w:webHidden/>
-                <w:sz w:val="28"/>
-                <w:szCs w:val="28"/>
+                <w:sz w:val="24"/>
+                <w:szCs w:val="24"/>
               </w:rPr>
               <w:tab/>
             </w:r>
@@ -2062,8 +2111,8 @@
                 <w:bCs/>
                 <w:noProof/>
                 <w:webHidden/>
-                <w:sz w:val="28"/>
-                <w:szCs w:val="28"/>
+                <w:sz w:val="24"/>
+                <w:szCs w:val="24"/>
               </w:rPr>
               <w:fldChar w:fldCharType="begin"/>
             </w:r>
@@ -2074,8 +2123,8 @@
                 <w:bCs/>
                 <w:noProof/>
                 <w:webHidden/>
-                <w:sz w:val="28"/>
-                <w:szCs w:val="28"/>
+                <w:sz w:val="24"/>
+                <w:szCs w:val="24"/>
               </w:rPr>
               <w:instrText xml:space="preserve"> PAGEREF _Toc164183734 \h </w:instrText>
             </w:r>
@@ -2086,8 +2135,8 @@
                 <w:bCs/>
                 <w:noProof/>
                 <w:webHidden/>
-                <w:sz w:val="28"/>
-                <w:szCs w:val="28"/>
+                <w:sz w:val="24"/>
+                <w:szCs w:val="24"/>
               </w:rPr>
             </w:r>
             <w:r>
@@ -2097,8 +2146,8 @@
                 <w:bCs/>
                 <w:noProof/>
                 <w:webHidden/>
-                <w:sz w:val="28"/>
-                <w:szCs w:val="28"/>
+                <w:sz w:val="24"/>
+                <w:szCs w:val="24"/>
               </w:rPr>
               <w:fldChar w:fldCharType="separate"/>
             </w:r>
@@ -2109,8 +2158,8 @@
                 <w:bCs/>
                 <w:noProof/>
                 <w:webHidden/>
-                <w:sz w:val="28"/>
-                <w:szCs w:val="28"/>
+                <w:sz w:val="24"/>
+                <w:szCs w:val="24"/>
               </w:rPr>
               <w:t>4</w:t>
             </w:r>
@@ -2121,8 +2170,8 @@
                 <w:bCs/>
                 <w:noProof/>
                 <w:webHidden/>
-                <w:sz w:val="28"/>
-                <w:szCs w:val="28"/>
+                <w:sz w:val="24"/>
+                <w:szCs w:val="24"/>
               </w:rPr>
               <w:fldChar w:fldCharType="end"/>
             </w:r>
@@ -2130,6 +2179,7 @@
         </w:p>
         <w:p>
           <w:pPr>
+            <w:spacing w:line="360" w:lineRule="auto"/>
             <w:rPr>
               <w:rFonts w:ascii="Arial" w:hAnsi="Arial" w:cs="Arial"/>
             </w:rPr>
@@ -2315,6 +2365,7 @@
           <w:ilvl w:val="0"/>
           <w:numId w:val="12"/>
         </w:numPr>
+        <w:ind w:left="426"/>
         <w:rPr>
           <w:rFonts w:cs="Arial"/>
         </w:rPr>
@@ -2378,7 +2429,35 @@
           <w:rFonts w:ascii="Arial" w:hAnsi="Arial" w:cs="Arial"/>
           <w:sz w:val="24"/>
         </w:rPr>
-        <w:t xml:space="preserve">realização da adoção responsável de animais domésticos convencionais abandonados para pessoas de </w:t>
+        <w:t>realização da adoção responsável</w:t>
+      </w:r>
+      <w:r>
+        <w:rPr>
+          <w:rFonts w:ascii="Arial" w:hAnsi="Arial" w:cs="Arial"/>
+          <w:sz w:val="24"/>
+        </w:rPr>
+        <w:t>,</w:t>
+      </w:r>
+      <w:r>
+        <w:rPr>
+          <w:rFonts w:ascii="Arial" w:hAnsi="Arial" w:cs="Arial"/>
+          <w:sz w:val="24"/>
+        </w:rPr>
+        <w:t xml:space="preserve"> de animais domésticos convencionais abandonados</w:t>
+      </w:r>
+      <w:r>
+        <w:rPr>
+          <w:rFonts w:ascii="Arial" w:hAnsi="Arial" w:cs="Arial"/>
+          <w:sz w:val="24"/>
+        </w:rPr>
+        <w:t>, isto é, cães e gatos,</w:t>
+      </w:r>
+      <w:r>
+        <w:rPr>
+          <w:rFonts w:ascii="Arial" w:hAnsi="Arial" w:cs="Arial"/>
+          <w:sz w:val="24"/>
+        </w:rPr>
+        <w:t xml:space="preserve"> para pessoas de </w:t>
       </w:r>
       <w:proofErr w:type="spellStart"/>
       <w:r>
@@ -2412,7 +2491,21 @@
           <w:rFonts w:ascii="Arial" w:hAnsi="Arial" w:cs="Arial"/>
           <w:sz w:val="24"/>
         </w:rPr>
-        <w:t xml:space="preserve">Existe, dentro de nossa cidade, diversos animais abandonados e cruelmente tratados não apenas nas ruas, mas também dentro das casas. Entretanto, mesmo perante tal situação, não há nenhum sistema dedicado à causa em nosso município. </w:t>
+        <w:t xml:space="preserve">Existe, dentro de nossa cidade, diversos animais </w:t>
+      </w:r>
+      <w:r>
+        <w:rPr>
+          <w:rFonts w:ascii="Arial" w:hAnsi="Arial" w:cs="Arial"/>
+          <w:sz w:val="24"/>
+        </w:rPr>
+        <w:t>desamparados</w:t>
+      </w:r>
+      <w:r>
+        <w:rPr>
+          <w:rFonts w:ascii="Arial" w:hAnsi="Arial" w:cs="Arial"/>
+          <w:sz w:val="24"/>
+        </w:rPr>
+        <w:t xml:space="preserve"> e cruelmente tratados não apenas nas ruas, mas também dentro das casas. Entretanto, mesmo perante tal situação, não há nenhum sistema dedicado à causa em nosso município. </w:t>
       </w:r>
     </w:p>
     <w:p>
@@ -2430,7 +2523,21 @@
           <w:rFonts w:ascii="Arial" w:hAnsi="Arial" w:cs="Arial"/>
           <w:sz w:val="24"/>
         </w:rPr>
-        <w:t xml:space="preserve">Diante disso, tomamos a iniciativa de desenvolver uma plataforma </w:t>
+        <w:t xml:space="preserve">Diante disso, </w:t>
+      </w:r>
+      <w:r>
+        <w:rPr>
+          <w:rFonts w:ascii="Arial" w:hAnsi="Arial" w:cs="Arial"/>
+          <w:sz w:val="24"/>
+        </w:rPr>
+        <w:t>foi tomada</w:t>
+      </w:r>
+      <w:r>
+        <w:rPr>
+          <w:rFonts w:ascii="Arial" w:hAnsi="Arial" w:cs="Arial"/>
+          <w:sz w:val="24"/>
+        </w:rPr>
+        <w:t xml:space="preserve"> a iniciativa de desenvolver uma plataforma </w:t>
       </w:r>
       <w:r>
         <w:rPr>
@@ -2497,6 +2604,59 @@
           <w:rFonts w:ascii="Arial" w:hAnsi="Arial" w:cs="Arial"/>
           <w:sz w:val="24"/>
         </w:rPr>
+        <w:t>Ademais</w:t>
+      </w:r>
+      <w:r>
+        <w:rPr>
+          <w:rFonts w:ascii="Arial" w:hAnsi="Arial" w:cs="Arial"/>
+          <w:sz w:val="24"/>
+        </w:rPr>
+        <w:t xml:space="preserve">, </w:t>
+      </w:r>
+      <w:r>
+        <w:rPr>
+          <w:rFonts w:ascii="Arial" w:hAnsi="Arial" w:cs="Arial"/>
+          <w:sz w:val="24"/>
+        </w:rPr>
+        <w:t xml:space="preserve">esta </w:t>
+      </w:r>
+      <w:r>
+        <w:rPr>
+          <w:rFonts w:ascii="Arial" w:hAnsi="Arial" w:cs="Arial"/>
+          <w:sz w:val="24"/>
+        </w:rPr>
+        <w:t xml:space="preserve">ferramenta </w:t>
+      </w:r>
+      <w:r>
+        <w:rPr>
+          <w:rFonts w:ascii="Arial" w:hAnsi="Arial" w:cs="Arial"/>
+          <w:sz w:val="24"/>
+        </w:rPr>
+        <w:t>visa poder</w:t>
+      </w:r>
+      <w:r>
+        <w:rPr>
+          <w:rFonts w:ascii="Arial" w:hAnsi="Arial" w:cs="Arial"/>
+          <w:sz w:val="24"/>
+        </w:rPr>
+        <w:t xml:space="preserve"> ter um impacto significativo no aumento das taxas de adoção e na melhoria da qualidade de vida dos animais nos abrigos de Bebedouro e áreas próximas. Com uma interface amigável e intuitiva, os usuários terão facilidade para navegar pelo site, onde poderão encontrar o animal ideal para adotar e assim, acrescentando uma nova companhia às suas vidas.</w:t>
+      </w:r>
+    </w:p>
+    <w:p>
+      <w:pPr>
+        <w:spacing w:line="360" w:lineRule="auto"/>
+        <w:ind w:firstLine="709"/>
+        <w:jc w:val="both"/>
+        <w:rPr>
+          <w:rFonts w:ascii="Arial" w:hAnsi="Arial" w:cs="Arial"/>
+          <w:sz w:val="24"/>
+        </w:rPr>
+      </w:pPr>
+      <w:r>
+        <w:rPr>
+          <w:rFonts w:ascii="Arial" w:hAnsi="Arial" w:cs="Arial"/>
+          <w:sz w:val="24"/>
+        </w:rPr>
         <w:t>O</w:t>
       </w:r>
       <w:r>
@@ -2539,7 +2699,63 @@
           <w:rFonts w:ascii="Arial" w:hAnsi="Arial" w:cs="Arial"/>
           <w:sz w:val="24"/>
         </w:rPr>
-        <w:t xml:space="preserve"> sobre como usar o site de adoção de pets de maneira eficiente e segura. Aqui, serão destacadas as principais características do site, com orientações úteis para uma experiência de uso agradável. </w:t>
+        <w:t xml:space="preserve"> sobre como usar o site de adoção de pets de maneira eficiente e segura. Aqui, serão destacadas as principais características do site, com</w:t>
+      </w:r>
+      <w:r>
+        <w:rPr>
+          <w:rFonts w:ascii="Arial" w:hAnsi="Arial" w:cs="Arial"/>
+          <w:sz w:val="24"/>
+        </w:rPr>
+        <w:t>o</w:t>
+      </w:r>
+      <w:r>
+        <w:rPr>
+          <w:rFonts w:ascii="Arial" w:hAnsi="Arial" w:cs="Arial"/>
+          <w:sz w:val="24"/>
+        </w:rPr>
+        <w:t xml:space="preserve"> orientações úteis </w:t>
+      </w:r>
+      <w:r>
+        <w:rPr>
+          <w:rFonts w:ascii="Arial" w:hAnsi="Arial" w:cs="Arial"/>
+          <w:sz w:val="24"/>
+        </w:rPr>
+        <w:t xml:space="preserve">e </w:t>
+      </w:r>
+      <w:r>
+        <w:rPr>
+          <w:rFonts w:ascii="Arial" w:hAnsi="Arial" w:cs="Arial"/>
+          <w:sz w:val="24"/>
+        </w:rPr>
+        <w:t>detalhadas sobre as funcionalidades oferecidas, diretrizes de utilização e precauções de segurança sugeridas</w:t>
+      </w:r>
+      <w:r>
+        <w:rPr>
+          <w:rFonts w:ascii="Arial" w:hAnsi="Arial" w:cs="Arial"/>
+          <w:sz w:val="24"/>
+        </w:rPr>
+        <w:t xml:space="preserve"> </w:t>
+      </w:r>
+      <w:r>
+        <w:rPr>
+          <w:rFonts w:ascii="Arial" w:hAnsi="Arial" w:cs="Arial"/>
+          <w:sz w:val="24"/>
+        </w:rPr>
+        <w:t>para uma experiência de uso agradável</w:t>
+      </w:r>
+      <w:r>
+        <w:rPr>
+          <w:rFonts w:ascii="Arial" w:hAnsi="Arial" w:cs="Arial"/>
+          <w:sz w:val="24"/>
+        </w:rPr>
+        <w:t xml:space="preserve"> </w:t>
+      </w:r>
+      <w:r>
+        <w:rPr>
+          <w:rFonts w:ascii="Arial" w:hAnsi="Arial" w:cs="Arial"/>
+          <w:sz w:val="24"/>
+        </w:rPr>
+        <w:t>para todos os participantes do procedimento de adoção.</w:t>
       </w:r>
     </w:p>
     <w:p>
@@ -2552,27 +2768,116 @@
           <w:sz w:val="24"/>
         </w:rPr>
       </w:pPr>
-      <w:r>
-        <w:rPr>
-          <w:rFonts w:ascii="Arial" w:hAnsi="Arial" w:cs="Arial"/>
-          <w:sz w:val="24"/>
-        </w:rPr>
-        <w:t xml:space="preserve">Durante a leitura deste </w:t>
-      </w:r>
-      <w:r>
-        <w:rPr>
-          <w:rFonts w:ascii="Arial" w:hAnsi="Arial" w:cs="Arial"/>
-          <w:sz w:val="24"/>
-        </w:rPr>
-        <w:t>manual</w:t>
-      </w:r>
-      <w:r>
-        <w:rPr>
-          <w:rFonts w:ascii="Arial" w:hAnsi="Arial" w:cs="Arial"/>
-          <w:sz w:val="24"/>
-        </w:rPr>
-        <w:t>, os leitores terão acesso às orientações detalhadas sobre as funcionalidades oferecidas, diretrizes de utilização e precauções de segurança sugeridas para garantir uma experiencia satisfatória para todos os participantes do procedimento de adoção de pets.</w:t>
-      </w:r>
+    </w:p>
+    <w:p>
+      <w:pPr>
+        <w:spacing w:after="0" w:line="360" w:lineRule="auto"/>
+        <w:ind w:firstLine="709"/>
+        <w:jc w:val="both"/>
+        <w:rPr>
+          <w:rFonts w:ascii="Arial" w:hAnsi="Arial" w:cs="Arial"/>
+          <w:sz w:val="24"/>
+        </w:rPr>
+      </w:pPr>
+    </w:p>
+    <w:p>
+      <w:pPr>
+        <w:spacing w:after="0" w:line="360" w:lineRule="auto"/>
+        <w:ind w:firstLine="709"/>
+        <w:jc w:val="both"/>
+        <w:rPr>
+          <w:rFonts w:ascii="Arial" w:hAnsi="Arial" w:cs="Arial"/>
+          <w:sz w:val="24"/>
+        </w:rPr>
+      </w:pPr>
+    </w:p>
+    <w:p>
+      <w:pPr>
+        <w:spacing w:after="0" w:line="360" w:lineRule="auto"/>
+        <w:ind w:firstLine="709"/>
+        <w:jc w:val="both"/>
+        <w:rPr>
+          <w:rFonts w:ascii="Arial" w:hAnsi="Arial" w:cs="Arial"/>
+          <w:sz w:val="24"/>
+        </w:rPr>
+      </w:pPr>
+    </w:p>
+    <w:p>
+      <w:pPr>
+        <w:spacing w:after="0" w:line="360" w:lineRule="auto"/>
+        <w:ind w:firstLine="709"/>
+        <w:jc w:val="both"/>
+        <w:rPr>
+          <w:rFonts w:ascii="Arial" w:hAnsi="Arial" w:cs="Arial"/>
+          <w:sz w:val="24"/>
+        </w:rPr>
+      </w:pPr>
+    </w:p>
+    <w:p>
+      <w:pPr>
+        <w:spacing w:after="0" w:line="360" w:lineRule="auto"/>
+        <w:ind w:firstLine="709"/>
+        <w:jc w:val="both"/>
+        <w:rPr>
+          <w:rFonts w:ascii="Arial" w:hAnsi="Arial" w:cs="Arial"/>
+          <w:sz w:val="24"/>
+        </w:rPr>
+      </w:pPr>
+    </w:p>
+    <w:p>
+      <w:pPr>
+        <w:spacing w:after="0" w:line="360" w:lineRule="auto"/>
+        <w:ind w:firstLine="709"/>
+        <w:jc w:val="both"/>
+        <w:rPr>
+          <w:rFonts w:ascii="Arial" w:hAnsi="Arial" w:cs="Arial"/>
+          <w:sz w:val="24"/>
+        </w:rPr>
+      </w:pPr>
+    </w:p>
+    <w:p>
+      <w:pPr>
+        <w:spacing w:after="0" w:line="360" w:lineRule="auto"/>
+        <w:ind w:firstLine="709"/>
+        <w:jc w:val="both"/>
+        <w:rPr>
+          <w:rFonts w:ascii="Arial" w:hAnsi="Arial" w:cs="Arial"/>
+          <w:sz w:val="24"/>
+        </w:rPr>
+      </w:pPr>
+    </w:p>
+    <w:p>
+      <w:pPr>
+        <w:spacing w:after="0" w:line="360" w:lineRule="auto"/>
+        <w:ind w:firstLine="709"/>
+        <w:jc w:val="both"/>
+        <w:rPr>
+          <w:rFonts w:ascii="Arial" w:hAnsi="Arial" w:cs="Arial"/>
+          <w:sz w:val="24"/>
+        </w:rPr>
+      </w:pPr>
+    </w:p>
+    <w:p>
+      <w:pPr>
+        <w:spacing w:after="0" w:line="360" w:lineRule="auto"/>
+        <w:ind w:firstLine="709"/>
+        <w:jc w:val="both"/>
+        <w:rPr>
+          <w:rFonts w:ascii="Arial" w:hAnsi="Arial" w:cs="Arial"/>
+          <w:sz w:val="24"/>
+        </w:rPr>
+      </w:pPr>
+    </w:p>
+    <w:p>
+      <w:pPr>
+        <w:spacing w:after="0" w:line="360" w:lineRule="auto"/>
+        <w:ind w:firstLine="709"/>
+        <w:jc w:val="both"/>
+        <w:rPr>
+          <w:rFonts w:ascii="Arial" w:hAnsi="Arial" w:cs="Arial"/>
+          <w:sz w:val="24"/>
+        </w:rPr>
+      </w:pPr>
     </w:p>
     <w:p>
       <w:pPr>
@@ -2592,6 +2897,7 @@
           <w:ilvl w:val="0"/>
           <w:numId w:val="12"/>
         </w:numPr>
+        <w:ind w:left="426"/>
         <w:rPr>
           <w:rFonts w:cs="Arial"/>
         </w:rPr>
@@ -2622,6 +2928,7 @@
     <w:p>
       <w:pPr>
         <w:spacing w:line="360" w:lineRule="auto"/>
+        <w:ind w:left="426"/>
         <w:jc w:val="both"/>
         <w:rPr>
           <w:rFonts w:ascii="Arial" w:hAnsi="Arial" w:cs="Arial"/>
@@ -2631,6 +2938,7 @@
     <w:p>
       <w:pPr>
         <w:spacing w:line="360" w:lineRule="auto"/>
+        <w:ind w:left="426"/>
         <w:jc w:val="both"/>
         <w:rPr>
           <w:rFonts w:ascii="Arial" w:hAnsi="Arial" w:cs="Arial"/>
@@ -2645,6 +2953,7 @@
           <w:ilvl w:val="0"/>
           <w:numId w:val="12"/>
         </w:numPr>
+        <w:ind w:left="426"/>
         <w:rPr>
           <w:rFonts w:cs="Arial"/>
         </w:rPr>
@@ -2669,6 +2978,7 @@
     <w:p>
       <w:pPr>
         <w:spacing w:line="360" w:lineRule="auto"/>
+        <w:ind w:left="426"/>
         <w:jc w:val="both"/>
         <w:rPr>
           <w:rFonts w:ascii="Arial" w:hAnsi="Arial" w:cs="Arial"/>
@@ -2681,6 +2991,7 @@
     <w:p>
       <w:pPr>
         <w:spacing w:line="360" w:lineRule="auto"/>
+        <w:ind w:left="426"/>
         <w:jc w:val="both"/>
         <w:rPr>
           <w:rFonts w:ascii="Arial" w:hAnsi="Arial" w:cs="Arial"/>
@@ -2695,6 +3006,7 @@
           <w:ilvl w:val="0"/>
           <w:numId w:val="12"/>
         </w:numPr>
+        <w:ind w:left="426"/>
         <w:rPr>
           <w:rFonts w:cs="Arial"/>
         </w:rPr>
@@ -2714,7 +3026,7 @@
       <w:pPr>
         <w:pStyle w:val="PargrafodaLista"/>
         <w:spacing w:line="360" w:lineRule="auto"/>
-        <w:ind w:left="0"/>
+        <w:ind w:left="426"/>
         <w:jc w:val="both"/>
         <w:rPr>
           <w:rFonts w:ascii="Arial" w:hAnsi="Arial" w:cs="Arial"/>
@@ -2737,7 +3049,7 @@
       <w:pPr>
         <w:pStyle w:val="PargrafodaLista"/>
         <w:spacing w:line="360" w:lineRule="auto"/>
-        <w:ind w:left="0"/>
+        <w:ind w:left="426"/>
         <w:jc w:val="both"/>
         <w:rPr>
           <w:rFonts w:ascii="Arial" w:hAnsi="Arial" w:cs="Arial"/>
@@ -2754,6 +3066,7 @@
           <w:ilvl w:val="0"/>
           <w:numId w:val="12"/>
         </w:numPr>
+        <w:ind w:left="426"/>
         <w:rPr>
           <w:rFonts w:cs="Arial"/>
         </w:rPr>
@@ -2797,7 +3110,7 @@
       <w:pPr>
         <w:pStyle w:val="PargrafodaLista"/>
         <w:spacing w:line="360" w:lineRule="auto"/>
-        <w:ind w:left="0"/>
+        <w:ind w:left="426"/>
         <w:jc w:val="both"/>
         <w:rPr>
           <w:rFonts w:ascii="Arial" w:hAnsi="Arial" w:cs="Arial"/>
@@ -2811,7 +3124,7 @@
       <w:pPr>
         <w:pStyle w:val="PargrafodaLista"/>
         <w:spacing w:line="360" w:lineRule="auto"/>
-        <w:ind w:left="0"/>
+        <w:ind w:left="426"/>
         <w:jc w:val="both"/>
         <w:rPr>
           <w:rFonts w:ascii="Arial" w:hAnsi="Arial" w:cs="Arial"/>
@@ -2828,6 +3141,7 @@
           <w:ilvl w:val="0"/>
           <w:numId w:val="12"/>
         </w:numPr>
+        <w:ind w:left="426"/>
         <w:rPr>
           <w:rFonts w:cs="Arial"/>
         </w:rPr>
@@ -2872,6 +3186,7 @@
           <w:ilvl w:val="0"/>
           <w:numId w:val="12"/>
         </w:numPr>
+        <w:ind w:left="426"/>
         <w:rPr>
           <w:rFonts w:cs="Arial"/>
         </w:rPr>
@@ -2920,6 +3235,7 @@
           <w:ilvl w:val="0"/>
           <w:numId w:val="12"/>
         </w:numPr>
+        <w:ind w:left="426"/>
         <w:rPr>
           <w:rFonts w:cs="Arial"/>
         </w:rPr>
@@ -5635,7 +5951,6 @@
   <w:style w:type="character" w:default="1" w:styleId="Fontepargpadro">
     <w:name w:val="Default Paragraph Font"/>
     <w:uiPriority w:val="1"/>
-    <w:semiHidden/>
     <w:unhideWhenUsed/>
   </w:style>
   <w:style w:type="table" w:default="1" w:styleId="Tabelanormal">
@@ -6050,19 +6365,6 @@
 </file>
 
 <file path=customXml/item1.xml><?xml version="1.0" encoding="utf-8"?>
-<?mso-contentType ?>
-<FormTemplates xmlns="http://schemas.microsoft.com/sharepoint/v3/contenttype/forms">
-  <Display>DocumentLibraryForm</Display>
-  <Edit>DocumentLibraryForm</Edit>
-  <New>DocumentLibraryForm</New>
-</FormTemplates>
-</file>
-
-<file path=customXml/item2.xml><?xml version="1.0" encoding="utf-8"?>
-<b:Sources xmlns:b="http://schemas.openxmlformats.org/officeDocument/2006/bibliography" xmlns="http://schemas.openxmlformats.org/officeDocument/2006/bibliography" SelectedStyle="\APASixthEditionOfficeOnline.xsl" StyleName="APA" Version="6"/>
-</file>
-
-<file path=customXml/item3.xml><?xml version="1.0" encoding="utf-8"?>
 <ct:contentTypeSchema xmlns:ct="http://schemas.microsoft.com/office/2006/metadata/contentType" xmlns:ma="http://schemas.microsoft.com/office/2006/metadata/properties/metaAttributes" ct:_="" ma:_="" ma:contentTypeName="Documento" ma:contentTypeID="0x01010054679E40882EC74D85A1641191333B38" ma:contentTypeVersion="11" ma:contentTypeDescription="Crie um novo documento." ma:contentTypeScope="" ma:versionID="0c6cb64f20be5b43c3aa2d7e5cf12c64">
   <xsd:schema xmlns:xsd="http://www.w3.org/2001/XMLSchema" xmlns:xs="http://www.w3.org/2001/XMLSchema" xmlns:p="http://schemas.microsoft.com/office/2006/metadata/properties" xmlns:ns2="819f06a9-19f7-4152-921b-1fae9381897d" xmlns:ns3="abe3c918-7ece-49d1-8c42-f08ef9b6658d" targetNamespace="http://schemas.microsoft.com/office/2006/metadata/properties" ma:root="true" ma:fieldsID="1c7d2f60adb922318f47f31cdd1f6de4" ns2:_="" ns3:_="">
     <xsd:import namespace="819f06a9-19f7-4152-921b-1fae9381897d"/>
@@ -6257,23 +6559,20 @@
 </ct:contentTypeSchema>
 </file>
 
-<file path=customXml/itemProps1.xml><?xml version="1.0" encoding="utf-8"?>
-<ds:datastoreItem xmlns:ds="http://schemas.openxmlformats.org/officeDocument/2006/customXml" ds:itemID="{ABFC6DEB-1916-48E3-B91B-8BCA51EE46BD}">
-  <ds:schemaRefs>
-    <ds:schemaRef ds:uri="http://schemas.microsoft.com/sharepoint/v3/contenttype/forms"/>
-  </ds:schemaRefs>
-</ds:datastoreItem>
+<file path=customXml/item2.xml><?xml version="1.0" encoding="utf-8"?>
+<b:Sources xmlns:b="http://schemas.openxmlformats.org/officeDocument/2006/bibliography" xmlns="http://schemas.openxmlformats.org/officeDocument/2006/bibliography" SelectedStyle="\APASixthEditionOfficeOnline.xsl" StyleName="APA" Version="6"/>
 </file>
 
-<file path=customXml/itemProps2.xml><?xml version="1.0" encoding="utf-8"?>
-<ds:datastoreItem xmlns:ds="http://schemas.openxmlformats.org/officeDocument/2006/customXml" ds:itemID="{42B2764E-558C-4300-B006-7314B51E1BB4}">
-  <ds:schemaRefs>
-    <ds:schemaRef ds:uri="http://schemas.openxmlformats.org/officeDocument/2006/bibliography"/>
-  </ds:schemaRefs>
-</ds:datastoreItem>
+<file path=customXml/item3.xml><?xml version="1.0" encoding="utf-8"?>
+<?mso-contentType ?>
+<FormTemplates xmlns="http://schemas.microsoft.com/sharepoint/v3/contenttype/forms">
+  <Display>DocumentLibraryForm</Display>
+  <Edit>DocumentLibraryForm</Edit>
+  <New>DocumentLibraryForm</New>
+</FormTemplates>
 </file>
 
-<file path=customXml/itemProps3.xml><?xml version="1.0" encoding="utf-8"?>
+<file path=customXml/itemProps1.xml><?xml version="1.0" encoding="utf-8"?>
 <ds:datastoreItem xmlns:ds="http://schemas.openxmlformats.org/officeDocument/2006/customXml" ds:itemID="{17BD518B-9759-4013-BCE7-2079AE3137E0}">
   <ds:schemaRefs>
     <ds:schemaRef ds:uri="http://schemas.microsoft.com/office/2006/metadata/contentType"/>
@@ -6290,4 +6589,20 @@
     <ds:schemaRef ds:uri="http://schemas.microsoft.com/internal/obd"/>
   </ds:schemaRefs>
 </ds:datastoreItem>
+</file>
+
+<file path=customXml/itemProps2.xml><?xml version="1.0" encoding="utf-8"?>
+<ds:datastoreItem xmlns:ds="http://schemas.openxmlformats.org/officeDocument/2006/customXml" ds:itemID="{42B2764E-558C-4300-B006-7314B51E1BB4}">
+  <ds:schemaRefs>
+    <ds:schemaRef ds:uri="http://schemas.openxmlformats.org/officeDocument/2006/bibliography"/>
+  </ds:schemaRefs>
+</ds:datastoreItem>
+</file>
+
+<file path=customXml/itemProps3.xml><?xml version="1.0" encoding="utf-8"?>
+<ds:datastoreItem xmlns:ds="http://schemas.openxmlformats.org/officeDocument/2006/customXml" ds:itemID="{ABFC6DEB-1916-48E3-B91B-8BCA51EE46BD}">
+  <ds:schemaRefs>
+    <ds:schemaRef ds:uri="http://schemas.microsoft.com/sharepoint/v3/contenttype/forms"/>
+  </ds:schemaRefs>
+</ds:datastoreItem>
 </file>
</xml_diff>

<commit_message>
att cronograma e manual técnico
</commit_message>
<xml_diff>
--- a/Arquivos/Manual_Tecnico_TCC.docx
+++ b/Arquivos/Manual_Tecnico_TCC.docx
@@ -2044,8 +2044,8 @@
         </w:numPr>
         <w:rPr/>
       </w:pPr>
-      <w:bookmarkStart w:id="0" w:name="_Toc175509318"/>
-      <w:bookmarkStart w:id="1" w:name="_Toc150024611"/>
+      <w:bookmarkStart w:id="0" w:name="_Toc150024611"/>
+      <w:bookmarkStart w:id="1" w:name="_Toc175509318"/>
       <w:r>
         <w:rPr/>
         <w:t>INTRODUÇÃO</w:t>
@@ -2281,8 +2281,8 @@
         <w:ind w:hanging="360" w:start="426"/>
         <w:rPr/>
       </w:pPr>
-      <w:bookmarkStart w:id="2" w:name="_Toc175509319"/>
-      <w:bookmarkStart w:id="3" w:name="_Toc150024612"/>
+      <w:bookmarkStart w:id="2" w:name="_Toc150024612"/>
+      <w:bookmarkStart w:id="3" w:name="_Toc175509319"/>
       <w:r>
         <w:rPr/>
         <w:t>DADOS DE INSTALAÇÃO</w:t>
@@ -2671,8 +2671,8 @@
         <w:ind w:hanging="360" w:start="426"/>
         <w:rPr/>
       </w:pPr>
-      <w:bookmarkStart w:id="7" w:name="_Toc175509323"/>
-      <w:bookmarkStart w:id="8" w:name="_Toc150024616"/>
+      <w:bookmarkStart w:id="7" w:name="_Toc150024616"/>
+      <w:bookmarkStart w:id="8" w:name="_Toc175509323"/>
       <w:r>
         <w:rPr/>
         <w:t>OPERAÇÃO/USO</w:t>
@@ -2931,8 +2931,8 @@
           <w:rFonts w:cs="Arial"/>
         </w:rPr>
       </w:pPr>
-      <w:bookmarkStart w:id="9" w:name="_Toc175509324"/>
-      <w:bookmarkStart w:id="10" w:name="_Toc150024623"/>
+      <w:bookmarkStart w:id="9" w:name="_Toc150024623"/>
+      <w:bookmarkStart w:id="10" w:name="_Toc175509324"/>
       <w:r>
         <w:rPr>
           <w:rFonts w:cs="Arial"/>
@@ -3057,8 +3057,11 @@
     <w:p>
       <w:pPr>
         <w:pStyle w:val="Normal"/>
-        <w:spacing w:lineRule="auto" w:line="360"/>
-        <w:ind w:firstLine="426"/>
+        <w:widowControl/>
+        <w:suppressAutoHyphens w:val="true"/>
+        <w:bidi w:val="0"/>
+        <w:spacing w:lineRule="auto" w:line="360" w:before="0" w:after="160"/>
+        <w:ind w:firstLine="709" w:start="0" w:end="0"/>
         <w:jc w:val="both"/>
         <w:rPr>
           <w:rFonts w:cs="Arial"/>
@@ -3080,12 +3083,13 @@
     <w:p>
       <w:pPr>
         <w:pStyle w:val="Normal"/>
-        <w:spacing w:lineRule="auto" w:line="360"/>
-        <w:ind w:firstLine="426"/>
+        <w:widowControl/>
+        <w:suppressAutoHyphens w:val="true"/>
+        <w:bidi w:val="0"/>
+        <w:spacing w:lineRule="auto" w:line="360" w:before="0" w:after="160"/>
+        <w:ind w:firstLine="709" w:start="0" w:end="0"/>
         <w:jc w:val="both"/>
-        <w:rPr>
-          <w:rFonts w:cs="Arial"/>
-        </w:rPr>
+        <w:rPr/>
       </w:pPr>
       <w:r>
         <w:rPr>
@@ -3103,12 +3107,13 @@
     <w:p>
       <w:pPr>
         <w:pStyle w:val="Normal"/>
-        <w:spacing w:lineRule="auto" w:line="360"/>
-        <w:ind w:firstLine="426"/>
+        <w:widowControl/>
+        <w:suppressAutoHyphens w:val="true"/>
+        <w:bidi w:val="0"/>
+        <w:spacing w:lineRule="auto" w:line="360" w:before="0" w:after="160"/>
+        <w:ind w:firstLine="709" w:start="0" w:end="0"/>
         <w:jc w:val="both"/>
-        <w:rPr>
-          <w:rFonts w:cs="Arial"/>
-        </w:rPr>
+        <w:rPr/>
       </w:pPr>
       <w:r>
         <w:rPr>
@@ -3145,7 +3150,7 @@
       <w:pPr>
         <w:pStyle w:val="Normal"/>
         <w:spacing w:lineRule="auto" w:line="360"/>
-        <w:ind w:firstLine="426"/>
+        <w:ind w:firstLine="709"/>
         <w:jc w:val="both"/>
         <w:rPr>
           <w:rFonts w:cs="Arial"/>
@@ -3166,11 +3171,9 @@
       <w:pPr>
         <w:pStyle w:val="Normal"/>
         <w:spacing w:lineRule="auto" w:line="360"/>
-        <w:ind w:firstLine="426"/>
+        <w:ind w:firstLine="709"/>
         <w:jc w:val="both"/>
-        <w:rPr>
-          <w:rFonts w:cs="Arial"/>
-        </w:rPr>
+        <w:rPr/>
       </w:pPr>
       <w:r>
         <w:rPr>
@@ -3183,11 +3186,9 @@
       <w:pPr>
         <w:pStyle w:val="Normal"/>
         <w:spacing w:lineRule="auto" w:line="360"/>
-        <w:ind w:firstLine="426"/>
+        <w:ind w:firstLine="709"/>
         <w:jc w:val="both"/>
-        <w:rPr>
-          <w:rFonts w:cs="Arial"/>
-        </w:rPr>
+        <w:rPr/>
       </w:pPr>
       <w:r>
         <w:rPr>
@@ -3200,11 +3201,9 @@
       <w:pPr>
         <w:pStyle w:val="Normal"/>
         <w:spacing w:lineRule="auto" w:line="360"/>
-        <w:ind w:firstLine="426"/>
+        <w:ind w:firstLine="709"/>
         <w:jc w:val="both"/>
-        <w:rPr>
-          <w:rFonts w:cs="Arial"/>
-        </w:rPr>
+        <w:rPr/>
       </w:pPr>
       <w:r>
         <w:rPr>
@@ -3386,8 +3385,8 @@
           <w:rFonts w:cs="Arial"/>
         </w:rPr>
       </w:pPr>
-      <w:bookmarkStart w:id="12" w:name="_Toc175509325"/>
-      <w:bookmarkStart w:id="13" w:name="_Toc150024627"/>
+      <w:bookmarkStart w:id="12" w:name="_Toc150024627"/>
+      <w:bookmarkStart w:id="13" w:name="_Toc175509325"/>
       <w:r>
         <w:rPr>
           <w:rFonts w:cs="Arial"/>
@@ -3808,7 +3807,7 @@
         <w:suppressAutoHyphens w:val="true"/>
         <w:bidi w:val="0"/>
         <w:spacing w:lineRule="auto" w:line="360" w:before="0" w:after="160"/>
-        <w:ind w:hanging="269" w:start="720" w:end="0"/>
+        <w:ind w:firstLine="227" w:start="737" w:end="0"/>
         <w:jc w:val="both"/>
         <w:rPr>
           <w:rFonts w:cs="Arial"/>
@@ -3888,8 +3887,8 @@
           <w:rFonts w:cs="Arial"/>
         </w:rPr>
       </w:pPr>
-      <w:bookmarkStart w:id="14" w:name="_Toc175509326"/>
-      <w:bookmarkStart w:id="15" w:name="_Toc150024632"/>
+      <w:bookmarkStart w:id="14" w:name="_Toc150024632"/>
+      <w:bookmarkStart w:id="15" w:name="_Toc175509326"/>
       <w:r>
         <w:rPr>
           <w:rFonts w:cs="Arial"/>
@@ -3901,7 +3900,303 @@
     </w:p>
     <w:p>
       <w:pPr>
+        <w:pStyle w:val="Normal"/>
+        <w:ind w:hanging="390" w:start="426"/>
+        <w:rPr>
+          <w:rFonts w:cs="Arial"/>
+        </w:rPr>
+      </w:pPr>
+      <w:r>
+        <w:rPr/>
+      </w:r>
+    </w:p>
+    <w:p>
+      <w:pPr>
+        <w:pStyle w:val="Normal"/>
+        <w:numPr>
+          <w:ilvl w:val="1"/>
+          <w:numId w:val="3"/>
+        </w:numPr>
+        <w:spacing w:lineRule="auto" w:line="360" w:before="0" w:after="0"/>
+        <w:rPr/>
+      </w:pPr>
+      <w:r>
+        <w:rPr>
+          <w:rFonts w:cs="Arial"/>
+          <w:b w:val="false"/>
+          <w:bCs w:val="false"/>
+        </w:rPr>
+        <w:t>RELATÓRIO DE ERROS</w:t>
+      </w:r>
+    </w:p>
+    <w:p>
+      <w:pPr>
+        <w:pStyle w:val="Normal"/>
+        <w:numPr>
+          <w:ilvl w:val="0"/>
+          <w:numId w:val="0"/>
+        </w:numPr>
+        <w:spacing w:lineRule="auto" w:line="360" w:before="0" w:after="0"/>
+        <w:ind w:hanging="0" w:start="1080"/>
+        <w:rPr>
+          <w:rFonts w:cs="Arial"/>
+          <w:b w:val="false"/>
+          <w:bCs w:val="false"/>
+        </w:rPr>
+      </w:pPr>
+      <w:r>
+        <w:rPr/>
+      </w:r>
+    </w:p>
+    <w:p>
+      <w:pPr>
+        <w:pStyle w:val="Normal"/>
+        <w:widowControl/>
+        <w:tabs>
+          <w:tab w:val="clear" w:pos="708"/>
+          <w:tab w:val="left" w:pos="0" w:leader="none"/>
+        </w:tabs>
+        <w:suppressAutoHyphens w:val="true"/>
+        <w:bidi w:val="0"/>
+        <w:spacing w:lineRule="auto" w:line="360" w:before="0" w:after="0"/>
+        <w:ind w:firstLine="709" w:start="0" w:end="0"/>
+        <w:jc w:val="both"/>
+        <w:rPr/>
+      </w:pPr>
+      <w:r>
+        <w:rPr/>
+        <w:t>Caso identifique qualquer falha ao navegar no site de adoção, solicitamos que descreva e informe o problema. É possível enviar um e-mail clicando no link que está localizado no final da página.</w:t>
+      </w:r>
+    </w:p>
+    <w:p>
+      <w:pPr>
+        <w:pStyle w:val="Normal"/>
+        <w:numPr>
+          <w:ilvl w:val="0"/>
+          <w:numId w:val="0"/>
+        </w:numPr>
+        <w:spacing w:lineRule="auto" w:line="360" w:before="0" w:after="0"/>
+        <w:ind w:hanging="0" w:start="390"/>
+        <w:rPr/>
+      </w:pPr>
+      <w:r>
+        <w:rPr/>
+      </w:r>
+    </w:p>
+    <w:p>
+      <w:pPr>
+        <w:pStyle w:val="Normal"/>
+        <w:numPr>
+          <w:ilvl w:val="1"/>
+          <w:numId w:val="3"/>
+        </w:numPr>
+        <w:spacing w:lineRule="auto" w:line="360" w:before="0" w:after="46"/>
+        <w:rPr/>
+      </w:pPr>
+      <w:r>
+        <w:rPr>
+          <w:rFonts w:cs="Arial"/>
+          <w:b w:val="false"/>
+          <w:bCs w:val="false"/>
+        </w:rPr>
+        <w:t>CONTATO</w:t>
+      </w:r>
+    </w:p>
+    <w:p>
+      <w:pPr>
+        <w:pStyle w:val="Normal"/>
+        <w:numPr>
+          <w:ilvl w:val="0"/>
+          <w:numId w:val="0"/>
+        </w:numPr>
+        <w:spacing w:lineRule="auto" w:line="360" w:before="0" w:after="0"/>
+        <w:ind w:hanging="0" w:start="1080"/>
+        <w:rPr>
+          <w:rFonts w:cs="Arial"/>
+          <w:b w:val="false"/>
+          <w:bCs w:val="false"/>
+        </w:rPr>
+      </w:pPr>
+      <w:r>
+        <w:rPr/>
+      </w:r>
+    </w:p>
+    <w:p>
+      <w:pPr>
+        <w:pStyle w:val="Normal"/>
+        <w:spacing w:lineRule="auto" w:line="360"/>
+        <w:ind w:firstLine="709" w:start="0"/>
+        <w:jc w:val="both"/>
+        <w:rPr/>
+      </w:pPr>
+      <w:r>
+        <w:rPr/>
+        <w:t>Assim que seu relato chegar para recebimento, nossa equipe técnica analisará o problema e fará as correções possíveis para aprimorar sua experiência no site.</w:t>
+      </w:r>
+    </w:p>
+    <w:p>
+      <w:pPr>
+        <w:pStyle w:val="Normal"/>
+        <w:spacing w:lineRule="auto" w:line="360"/>
+        <w:ind w:firstLine="709" w:start="0"/>
+        <w:jc w:val="both"/>
+        <w:rPr/>
+      </w:pPr>
+      <w:r>
+        <w:rPr>
+          <w:rFonts w:cs="Arial"/>
+          <w:b w:val="false"/>
+          <w:bCs w:val="false"/>
+        </w:rPr>
+        <w:t>A sua contribuição é fundamental para manter o site em funcionamento adequado e simplificar o processo de adoção de um novo companheiro.</w:t>
+      </w:r>
+    </w:p>
+    <w:p>
+      <w:pPr>
+        <w:pStyle w:val="Normal"/>
+        <w:rPr>
+          <w:rFonts w:cs="Arial"/>
+        </w:rPr>
+      </w:pPr>
+      <w:r>
+        <w:rPr/>
+      </w:r>
+    </w:p>
+    <w:p>
+      <w:pPr>
+        <w:pStyle w:val="Normal"/>
+        <w:rPr/>
+      </w:pPr>
+      <w:r>
+        <w:rPr/>
+      </w:r>
+    </w:p>
+    <w:p>
+      <w:pPr>
+        <w:pStyle w:val="Normal"/>
+        <w:rPr>
+          <w:rFonts w:cs="Arial"/>
+        </w:rPr>
+      </w:pPr>
+      <w:r>
+        <w:rPr/>
+      </w:r>
+    </w:p>
+    <w:p>
+      <w:pPr>
         <w:pStyle w:val="Heading1"/>
+        <w:ind w:start="426"/>
+        <w:rPr>
+          <w:rFonts w:cs="Arial"/>
+          <w:bCs/>
+        </w:rPr>
+      </w:pPr>
+      <w:r>
+        <w:rPr>
+          <w:rFonts w:cs="Arial"/>
+          <w:bCs/>
+        </w:rPr>
+      </w:r>
+    </w:p>
+    <w:p>
+      <w:pPr>
+        <w:pStyle w:val="Normal"/>
+        <w:ind w:start="426"/>
+        <w:rPr>
+          <w:rFonts w:cs="Arial"/>
+          <w:bCs/>
+        </w:rPr>
+      </w:pPr>
+      <w:r>
+        <w:rPr>
+          <w:rFonts w:cs="Arial"/>
+          <w:bCs/>
+        </w:rPr>
+      </w:r>
+    </w:p>
+    <w:p>
+      <w:pPr>
+        <w:pStyle w:val="Normal"/>
+        <w:ind w:start="426"/>
+        <w:rPr>
+          <w:rFonts w:cs="Arial"/>
+          <w:bCs/>
+        </w:rPr>
+      </w:pPr>
+      <w:r>
+        <w:rPr>
+          <w:rFonts w:cs="Arial"/>
+          <w:bCs/>
+        </w:rPr>
+      </w:r>
+    </w:p>
+    <w:p>
+      <w:pPr>
+        <w:pStyle w:val="Normal"/>
+        <w:ind w:start="426"/>
+        <w:rPr>
+          <w:rFonts w:cs="Arial"/>
+          <w:bCs/>
+        </w:rPr>
+      </w:pPr>
+      <w:r>
+        <w:rPr>
+          <w:rFonts w:cs="Arial"/>
+          <w:bCs/>
+        </w:rPr>
+      </w:r>
+    </w:p>
+    <w:p>
+      <w:pPr>
+        <w:pStyle w:val="Normal"/>
+        <w:ind w:start="426"/>
+        <w:rPr>
+          <w:rFonts w:cs="Arial"/>
+          <w:bCs/>
+        </w:rPr>
+      </w:pPr>
+      <w:r>
+        <w:rPr>
+          <w:rFonts w:cs="Arial"/>
+          <w:bCs/>
+        </w:rPr>
+      </w:r>
+    </w:p>
+    <w:p>
+      <w:pPr>
+        <w:pStyle w:val="Normal"/>
+        <w:ind w:start="426"/>
+        <w:rPr>
+          <w:rFonts w:cs="Arial"/>
+          <w:bCs/>
+        </w:rPr>
+      </w:pPr>
+      <w:r>
+        <w:rPr>
+          <w:rFonts w:cs="Arial"/>
+          <w:bCs/>
+        </w:rPr>
+      </w:r>
+    </w:p>
+    <w:p>
+      <w:pPr>
+        <w:pStyle w:val="Normal"/>
+        <w:ind w:start="426"/>
+        <w:rPr>
+          <w:rFonts w:cs="Arial"/>
+          <w:bCs/>
+        </w:rPr>
+      </w:pPr>
+      <w:r>
+        <w:rPr>
+          <w:rFonts w:cs="Arial"/>
+          <w:bCs/>
+        </w:rPr>
+      </w:r>
+    </w:p>
+    <w:p>
+      <w:pPr>
+        <w:pStyle w:val="Normal"/>
         <w:ind w:start="426"/>
         <w:rPr>
           <w:rFonts w:cs="Arial"/>
@@ -3943,8 +4238,8 @@
           <w:rFonts w:cs="Arial"/>
         </w:rPr>
       </w:pPr>
-      <w:bookmarkStart w:id="16" w:name="_Toc175509327"/>
-      <w:bookmarkStart w:id="17" w:name="_Toc150024635"/>
+      <w:bookmarkStart w:id="16" w:name="_Toc150024635"/>
+      <w:bookmarkStart w:id="17" w:name="_Toc175509327"/>
       <w:r>
         <w:rPr>
           <w:rFonts w:cs="Arial"/>
@@ -3998,8 +4293,8 @@
           <w:rFonts w:cs="Arial"/>
         </w:rPr>
       </w:pPr>
-      <w:bookmarkStart w:id="18" w:name="_Toc175509328"/>
-      <w:bookmarkStart w:id="19" w:name="_Toc150024649"/>
+      <w:bookmarkStart w:id="18" w:name="_Toc150024649"/>
+      <w:bookmarkStart w:id="19" w:name="_Toc175509328"/>
       <w:r>
         <w:rPr>
           <w:rFonts w:cs="Arial"/>
@@ -5565,6 +5860,14 @@
     <w:qFormat/>
     <w:rPr>
       <w:rFonts w:ascii="OpenSymbol" w:hAnsi="OpenSymbol" w:eastAsia="OpenSymbol" w:cs="OpenSymbol"/>
+    </w:rPr>
+  </w:style>
+  <w:style w:type="character" w:styleId="InternetLink3">
+    <w:name w:val="Internet Link3"/>
+    <w:qFormat/>
+    <w:rPr>
+      <w:color w:val="000080"/>
+      <w:u w:val="single"/>
     </w:rPr>
   </w:style>
   <w:style w:type="character" w:styleId="Hyperlink">

</xml_diff>